<commit_message>
Major updates to game document to reflect conceptual redesign of the game.
</commit_message>
<xml_diff>
--- a/Vaerydian Role Playing Game.docx
+++ b/Vaerydian Role Playing Game.docx
@@ -2,8 +2,6 @@
 <file path=word/document.xml><?xml version="1.0" encoding="utf-8"?>
 <w:document xmlns:wpc="http://schemas.microsoft.com/office/word/2010/wordprocessingCanvas" xmlns:mc="http://schemas.openxmlformats.org/markup-compatibility/2006" xmlns:o="urn:schemas-microsoft-com:office:office" xmlns:r="http://schemas.openxmlformats.org/officeDocument/2006/relationships" xmlns:m="http://schemas.openxmlformats.org/officeDocument/2006/math" xmlns:v="urn:schemas-microsoft-com:vml" xmlns:wp14="http://schemas.microsoft.com/office/word/2010/wordprocessingDrawing" xmlns:wp="http://schemas.openxmlformats.org/drawingml/2006/wordprocessingDrawing" xmlns:w10="urn:schemas-microsoft-com:office:word" xmlns:w="http://schemas.openxmlformats.org/wordprocessingml/2006/main" xmlns:w14="http://schemas.microsoft.com/office/word/2010/wordml" xmlns:wpg="http://schemas.microsoft.com/office/word/2010/wordprocessingGroup" xmlns:wpi="http://schemas.microsoft.com/office/word/2010/wordprocessingInk" xmlns:wne="http://schemas.microsoft.com/office/word/2006/wordml" xmlns:wps="http://schemas.microsoft.com/office/word/2010/wordprocessingShape" mc:Ignorable="w14 wp14">
   <w:body>
-    <w:bookmarkStart w:id="0" w:name="_GoBack" w:displacedByCustomXml="next"/>
-    <w:bookmarkEnd w:id="0" w:displacedByCustomXml="next"/>
     <w:sdt>
       <w:sdtPr>
         <w:rPr>
@@ -291,116 +289,242 @@
     </w:p>
     <w:p>
       <w:r>
+        <w:t>Game is based on the concept of infinite replay.</w:t>
+      </w:r>
+    </w:p>
+    <w:p>
+      <w:pPr>
+        <w:rPr>
+          <w:strike/>
+        </w:rPr>
+      </w:pPr>
+      <w:r>
+        <w:rPr>
+          <w:strike/>
+        </w:rPr>
         <w:t>You play a man</w:t>
       </w:r>
       <w:r>
+        <w:rPr>
+          <w:strike/>
+        </w:rPr>
         <w:t xml:space="preserve"> unwillingly</w:t>
       </w:r>
       <w:r>
+        <w:rPr>
+          <w:strike/>
+        </w:rPr>
         <w:t xml:space="preserve"> driven to uncover an ancient well of power. When you eventually </w:t>
       </w:r>
       <w:r>
+        <w:rPr>
+          <w:strike/>
+        </w:rPr>
         <w:t>uncover</w:t>
       </w:r>
       <w:r>
+        <w:rPr>
+          <w:strike/>
+        </w:rPr>
         <w:t xml:space="preserve"> it, you end up causing a cataclysm of global proportions as you release </w:t>
       </w:r>
       <w:r>
+        <w:rPr>
+          <w:strike/>
+        </w:rPr>
         <w:t>“</w:t>
       </w:r>
       <w:r>
+        <w:rPr>
+          <w:strike/>
+        </w:rPr>
         <w:t>The Power</w:t>
       </w:r>
       <w:r>
+        <w:rPr>
+          <w:strike/>
+        </w:rPr>
         <w:t>” back into the world. The world is sundered, separating the world into separate “floating” realms within space as the laws that govern our universe are rewritten instantly. During this cataclysm the well’s guardian does all it can to prevent the complete utter destruction of the world and</w:t>
       </w:r>
       <w:r>
+        <w:rPr>
+          <w:strike/>
+        </w:rPr>
         <w:t xml:space="preserve"> becomes significantly weakened, but has enough strength to curse</w:t>
       </w:r>
       <w:r>
+        <w:rPr>
+          <w:strike/>
+        </w:rPr>
         <w:t xml:space="preserve"> your character by being turned to stone until the guardian can recover and decide what to do with you, the destroyer of worlds. ~</w:t>
       </w:r>
       <w:r>
+        <w:rPr>
+          <w:strike/>
+        </w:rPr>
         <w:t>10</w:t>
       </w:r>
       <w:r>
+        <w:rPr>
+          <w:strike/>
+        </w:rPr>
         <w:t>00 years later, the guardian awake</w:t>
       </w:r>
       <w:r>
+        <w:rPr>
+          <w:strike/>
+        </w:rPr>
         <w:t>n</w:t>
       </w:r>
       <w:r>
+        <w:rPr>
+          <w:strike/>
+        </w:rPr>
         <w:t>s,</w:t>
       </w:r>
       <w:r>
+        <w:rPr>
+          <w:strike/>
+        </w:rPr>
         <w:t xml:space="preserve"> unseals you</w:t>
       </w:r>
       <w:r>
+        <w:rPr>
+          <w:strike/>
+        </w:rPr>
         <w:t xml:space="preserve"> and sentences you to a fate of </w:t>
       </w:r>
       <w:r>
+        <w:rPr>
+          <w:strike/>
+        </w:rPr>
         <w:t>redemption</w:t>
       </w:r>
       <w:r>
+        <w:rPr>
+          <w:strike/>
+        </w:rPr>
         <w:t xml:space="preserve"> to undo the damage done to the world</w:t>
       </w:r>
       <w:r>
+        <w:rPr>
+          <w:strike/>
+        </w:rPr>
         <w:t xml:space="preserve"> and make it whole again.</w:t>
       </w:r>
       <w:r>
+        <w:rPr>
+          <w:strike/>
+        </w:rPr>
         <w:t xml:space="preserve"> The guardian marks your character with a seal on his forehead which purpose is manifold: unlock</w:t>
       </w:r>
       <w:r>
+        <w:rPr>
+          <w:strike/>
+        </w:rPr>
         <w:t>s and preserves</w:t>
       </w:r>
       <w:r>
+        <w:rPr>
+          <w:strike/>
+        </w:rPr>
         <w:t xml:space="preserve"> gifts of power; provide</w:t>
       </w:r>
       <w:r>
+        <w:rPr>
+          <w:strike/>
+        </w:rPr>
         <w:t>s two-way</w:t>
       </w:r>
       <w:r>
+        <w:rPr>
+          <w:strike/>
+        </w:rPr>
         <w:t xml:space="preserve"> communication </w:t>
       </w:r>
       <w:r>
+        <w:rPr>
+          <w:strike/>
+        </w:rPr>
         <w:t>with the guardian; ensure your servitude</w:t>
       </w:r>
       <w:r>
+        <w:rPr>
+          <w:strike/>
+        </w:rPr>
         <w:t xml:space="preserve">; </w:t>
       </w:r>
       <w:r>
+        <w:rPr>
+          <w:strike/>
+        </w:rPr>
         <w:t>slow</w:t>
       </w:r>
       <w:r>
+        <w:rPr>
+          <w:strike/>
+        </w:rPr>
         <w:t xml:space="preserve"> </w:t>
       </w:r>
       <w:r>
+        <w:rPr>
+          <w:strike/>
+        </w:rPr>
         <w:t>your</w:t>
       </w:r>
       <w:r>
+        <w:rPr>
+          <w:strike/>
+        </w:rPr>
         <w:t xml:space="preserve"> inevitable corruption</w:t>
       </w:r>
       <w:r>
+        <w:rPr>
+          <w:strike/>
+        </w:rPr>
         <w:t xml:space="preserve"> from the power</w:t>
       </w:r>
       <w:r>
+        <w:rPr>
+          <w:strike/>
+        </w:rPr>
         <w:t>.</w:t>
       </w:r>
     </w:p>
     <w:p>
-      <w:r>
+      <w:pPr>
+        <w:rPr>
+          <w:strike/>
+        </w:rPr>
+      </w:pPr>
+      <w:r>
+        <w:rPr>
+          <w:strike/>
+        </w:rPr>
         <w:t>Near the end of the first episode, it is revealed that the guardian has not been as straightforward or truthful with you. When the well was opened and he cursed you</w:t>
       </w:r>
       <w:r>
+        <w:rPr>
+          <w:strike/>
+        </w:rPr>
         <w:t xml:space="preserve">, he was going to issue punishment on you after he regained control over the well. But when the well was opened, his binding was </w:t>
       </w:r>
       <w:r>
+        <w:rPr>
+          <w:strike/>
+        </w:rPr>
         <w:t>released;</w:t>
       </w:r>
       <w:r>
+        <w:rPr>
+          <w:strike/>
+        </w:rPr>
         <w:t xml:space="preserve"> he was no longer bound to the well and now had a will of his own.</w:t>
       </w:r>
       <w:r>
+        <w:rPr>
+          <w:strike/>
+        </w:rPr>
         <w:t xml:space="preserve"> </w:t>
       </w:r>
     </w:p>
@@ -541,6 +665,7 @@
         <w:pStyle w:val="Heading2"/>
       </w:pPr>
       <w:r>
+        <w:lastRenderedPageBreak/>
         <w:t>Settings</w:t>
       </w:r>
     </w:p>
@@ -553,10 +678,24 @@
         </w:numPr>
       </w:pPr>
       <w:r>
-        <w:t>Initial Setting will be modern day</w:t>
-      </w:r>
-      <w:r>
-        <w:t xml:space="preserve"> with a slight Lovecraft influence</w:t>
+        <w:t xml:space="preserve">Initial Setting will be </w:t>
+      </w:r>
+      <w:r>
+        <w:t>fantastical with techno-magical influences</w:t>
+      </w:r>
+      <w:r>
+        <w:t xml:space="preserve"> and</w:t>
+      </w:r>
+      <w:r>
+        <w:t xml:space="preserve"> a slight Lovecraft influence</w:t>
+      </w:r>
+    </w:p>
+    <w:p>
+      <w:pPr>
+        <w:pStyle w:val="Heading2"/>
+      </w:pPr>
+      <w:r>
+        <w:t>Features</w:t>
       </w:r>
     </w:p>
     <w:p>
@@ -564,12 +703,429 @@
         <w:pStyle w:val="ListParagraph"/>
         <w:numPr>
           <w:ilvl w:val="0"/>
-          <w:numId w:val="1"/>
+          <w:numId w:val="3"/>
+        </w:numPr>
+      </w:pPr>
+      <w:r>
+        <w:t xml:space="preserve">2D Tile </w:t>
+      </w:r>
+      <w:r>
+        <w:t>Engine</w:t>
+      </w:r>
+      <w:r>
+        <w:t xml:space="preserve"> with </w:t>
+      </w:r>
+      <w:r>
+        <w:t xml:space="preserve">Procedurally Generated </w:t>
+      </w:r>
+      <w:r>
+        <w:t>worlds</w:t>
+      </w:r>
+    </w:p>
+    <w:p>
+      <w:pPr>
+        <w:pStyle w:val="ListParagraph"/>
+        <w:numPr>
+          <w:ilvl w:val="1"/>
+          <w:numId w:val="3"/>
+        </w:numPr>
+      </w:pPr>
+      <w:r>
+        <w:t>World Generated with each game</w:t>
+      </w:r>
+    </w:p>
+    <w:p>
+      <w:pPr>
+        <w:pStyle w:val="ListParagraph"/>
+        <w:numPr>
+          <w:ilvl w:val="2"/>
+          <w:numId w:val="3"/>
+        </w:numPr>
+      </w:pPr>
+      <w:r>
+        <w:t>Supports 3-scale</w:t>
+      </w:r>
+      <w:r>
+        <w:t>d</w:t>
+      </w:r>
+      <w:r>
+        <w:t xml:space="preserve"> views – World, Regional, and Local.</w:t>
+      </w:r>
+    </w:p>
+    <w:p>
+      <w:pPr>
+        <w:pStyle w:val="ListParagraph"/>
+        <w:numPr>
+          <w:ilvl w:val="2"/>
+          <w:numId w:val="3"/>
+        </w:numPr>
+      </w:pPr>
+      <w:r>
+        <w:t>Varried terrain types</w:t>
+      </w:r>
+      <w:r>
+        <w:t xml:space="preserve"> determined by temperature,</w:t>
+      </w:r>
+      <w:r>
+        <w:t xml:space="preserve"> weather</w:t>
+      </w:r>
+      <w:r>
+        <w:t>, and height</w:t>
+      </w:r>
+    </w:p>
+    <w:p>
+      <w:pPr>
+        <w:pStyle w:val="ListParagraph"/>
+        <w:numPr>
+          <w:ilvl w:val="2"/>
+          <w:numId w:val="3"/>
+        </w:numPr>
+      </w:pPr>
+      <w:r>
+        <w:t>Procedural Rivers</w:t>
+      </w:r>
+    </w:p>
+    <w:p>
+      <w:pPr>
+        <w:pStyle w:val="ListParagraph"/>
+        <w:numPr>
+          <w:ilvl w:val="2"/>
+          <w:numId w:val="3"/>
+        </w:numPr>
+      </w:pPr>
+      <w:r>
+        <w:t>Cities, towns, castles</w:t>
+      </w:r>
+      <w:r>
+        <w:t>, forts, outposts, tradeposts</w:t>
+      </w:r>
+    </w:p>
+    <w:p>
+      <w:pPr>
+        <w:pStyle w:val="ListParagraph"/>
+        <w:numPr>
+          <w:ilvl w:val="2"/>
+          <w:numId w:val="3"/>
+        </w:numPr>
+      </w:pPr>
+      <w:r>
+        <w:t>Caves, dungeons</w:t>
+      </w:r>
+      <w:r>
+        <w:t>, underworld, overworld</w:t>
+      </w:r>
+    </w:p>
+    <w:p>
+      <w:pPr>
+        <w:pStyle w:val="ListParagraph"/>
+        <w:numPr>
+          <w:ilvl w:val="2"/>
+          <w:numId w:val="3"/>
+        </w:numPr>
+      </w:pPr>
+      <w:r>
+        <w:t>Chaos lands</w:t>
+      </w:r>
+    </w:p>
+    <w:p>
+      <w:pPr>
+        <w:pStyle w:val="ListParagraph"/>
+        <w:numPr>
+          <w:ilvl w:val="2"/>
+          <w:numId w:val="3"/>
+        </w:numPr>
+      </w:pPr>
+      <w:r>
+        <w:t>Items of power</w:t>
+      </w:r>
+    </w:p>
+    <w:p>
+      <w:pPr>
+        <w:pStyle w:val="ListParagraph"/>
+        <w:numPr>
+          <w:ilvl w:val="2"/>
+          <w:numId w:val="3"/>
+        </w:numPr>
+      </w:pPr>
+      <w:r>
+        <w:t>Warp stones</w:t>
+      </w:r>
+    </w:p>
+    <w:p>
+      <w:pPr>
+        <w:pStyle w:val="ListParagraph"/>
+        <w:numPr>
+          <w:ilvl w:val="2"/>
+          <w:numId w:val="3"/>
+        </w:numPr>
+      </w:pPr>
+      <w:r>
+        <w:t>Shrines of power</w:t>
+      </w:r>
+    </w:p>
+    <w:p>
+      <w:pPr>
+        <w:pStyle w:val="ListParagraph"/>
+        <w:numPr>
+          <w:ilvl w:val="0"/>
+          <w:numId w:val="3"/>
+        </w:numPr>
+      </w:pPr>
+      <w:r>
+        <w:t>Highly interactive combat engine.</w:t>
+      </w:r>
+    </w:p>
+    <w:p>
+      <w:pPr>
+        <w:pStyle w:val="ListParagraph"/>
+        <w:numPr>
+          <w:ilvl w:val="1"/>
+          <w:numId w:val="3"/>
+        </w:numPr>
+      </w:pPr>
+      <w:r>
+        <w:t>Action “zooms-in” to the cells immediately surrounding the player when combat initiates, so there is always context to your battles.</w:t>
+      </w:r>
+    </w:p>
+    <w:p>
+      <w:pPr>
+        <w:pStyle w:val="ListParagraph"/>
+        <w:numPr>
+          <w:ilvl w:val="1"/>
+          <w:numId w:val="3"/>
+        </w:numPr>
+      </w:pPr>
+      <w:r>
+        <w:t>Adaptive system</w:t>
+      </w:r>
+    </w:p>
+    <w:p>
+      <w:pPr>
+        <w:pStyle w:val="ListParagraph"/>
+        <w:numPr>
+          <w:ilvl w:val="2"/>
+          <w:numId w:val="3"/>
+        </w:numPr>
+      </w:pPr>
+      <w:r>
+        <w:t xml:space="preserve">System will attempt to adjust tactics as you battle on, you will also gain bonuses as you learn against your </w:t>
+      </w:r>
+      <w:r>
+        <w:t>opponents</w:t>
+      </w:r>
+      <w:r>
+        <w:t>.</w:t>
+      </w:r>
+      <w:r>
+        <w:t xml:space="preserve"> </w:t>
+      </w:r>
+    </w:p>
+    <w:p>
+      <w:pPr>
+        <w:pStyle w:val="ListParagraph"/>
+        <w:numPr>
+          <w:ilvl w:val="3"/>
+          <w:numId w:val="3"/>
+        </w:numPr>
+      </w:pPr>
+      <w:r>
+        <w:t>Influenced by certain skills that allow you to learn quicker and gain more bonuses</w:t>
+      </w:r>
+      <w:r>
+        <w:t xml:space="preserve"> with each turn</w:t>
+      </w:r>
+    </w:p>
+    <w:p>
+      <w:pPr>
+        <w:pStyle w:val="ListParagraph"/>
+        <w:numPr>
+          <w:ilvl w:val="3"/>
+          <w:numId w:val="3"/>
+        </w:numPr>
+      </w:pPr>
+      <w:r>
+        <w:t>Wear concealing items like hauberks, tabards, cloaks, and robes to deceive your visual appearance.</w:t>
+      </w:r>
+    </w:p>
+    <w:p>
+      <w:pPr>
+        <w:pStyle w:val="ListParagraph"/>
+        <w:numPr>
+          <w:ilvl w:val="1"/>
+          <w:numId w:val="3"/>
+        </w:numPr>
+      </w:pPr>
+      <w:r>
+        <w:t>Reactive abilities</w:t>
+      </w:r>
+    </w:p>
+    <w:p>
+      <w:pPr>
+        <w:pStyle w:val="ListParagraph"/>
+        <w:numPr>
+          <w:ilvl w:val="2"/>
+          <w:numId w:val="3"/>
+        </w:numPr>
+      </w:pPr>
+      <w:r>
+        <w:t>React to blocks, evades, damage types, etc.</w:t>
+      </w:r>
+    </w:p>
+    <w:p>
+      <w:pPr>
+        <w:pStyle w:val="ListParagraph"/>
+        <w:numPr>
+          <w:ilvl w:val="3"/>
+          <w:numId w:val="3"/>
+        </w:numPr>
+      </w:pPr>
+      <w:r>
+        <w:t>Some automatic, some based on skills</w:t>
+      </w:r>
+    </w:p>
+    <w:p>
+      <w:pPr>
+        <w:pStyle w:val="ListParagraph"/>
+        <w:numPr>
+          <w:ilvl w:val="1"/>
+          <w:numId w:val="3"/>
+        </w:numPr>
+      </w:pPr>
+      <w:r>
+        <w:t>Set Passive abilities</w:t>
+      </w:r>
+    </w:p>
+    <w:p>
+      <w:pPr>
+        <w:pStyle w:val="ListParagraph"/>
+        <w:numPr>
+          <w:ilvl w:val="2"/>
+          <w:numId w:val="3"/>
+        </w:numPr>
+      </w:pPr>
+      <w:r>
+        <w:t xml:space="preserve">defensive, offensive, or tactical </w:t>
+      </w:r>
+      <w:r>
+        <w:t>benefit</w:t>
+      </w:r>
+      <w:r>
+        <w:t xml:space="preserve">s </w:t>
+      </w:r>
+    </w:p>
+    <w:p>
+      <w:pPr>
+        <w:pStyle w:val="ListParagraph"/>
+        <w:numPr>
+          <w:ilvl w:val="1"/>
+          <w:numId w:val="3"/>
+        </w:numPr>
+      </w:pPr>
+      <w:r>
+        <w:t>Combos</w:t>
+      </w:r>
+    </w:p>
+    <w:p>
+      <w:pPr>
+        <w:pStyle w:val="ListParagraph"/>
+        <w:numPr>
+          <w:ilvl w:val="2"/>
+          <w:numId w:val="3"/>
+        </w:numPr>
+      </w:pPr>
+      <w:r>
+        <w:t>Create elaborate attacks based on a pre-planned tactical combo system</w:t>
+      </w:r>
+    </w:p>
+    <w:p>
+      <w:pPr>
+        <w:pStyle w:val="ListParagraph"/>
+        <w:numPr>
+          <w:ilvl w:val="1"/>
+          <w:numId w:val="3"/>
+        </w:numPr>
+      </w:pPr>
+      <w:r>
+        <w:t>Field</w:t>
+      </w:r>
+      <w:r>
+        <w:t xml:space="preserve"> system</w:t>
+      </w:r>
+    </w:p>
+    <w:p>
+      <w:pPr>
+        <w:pStyle w:val="ListParagraph"/>
+        <w:numPr>
+          <w:ilvl w:val="2"/>
+          <w:numId w:val="3"/>
+        </w:numPr>
+      </w:pPr>
+      <w:r>
+        <w:t>Affect the battle field itself</w:t>
+      </w:r>
+      <w:r>
+        <w:t xml:space="preserve"> applying battlefield-wide benefits to you and penalties to your attackers</w:t>
+      </w:r>
+    </w:p>
+    <w:p>
+      <w:pPr>
+        <w:pStyle w:val="ListParagraph"/>
+        <w:numPr>
+          <w:ilvl w:val="1"/>
+          <w:numId w:val="3"/>
+        </w:numPr>
+      </w:pPr>
+      <w:r>
+        <w:t>Independent Turn-based system</w:t>
+      </w:r>
+    </w:p>
+    <w:p>
+      <w:pPr>
+        <w:pStyle w:val="ListParagraph"/>
+        <w:numPr>
+          <w:ilvl w:val="2"/>
+          <w:numId w:val="3"/>
+        </w:numPr>
+      </w:pPr>
+      <w:r>
+        <w:t>Each character and enemy goes at their own pace according to the characteristics of the combatants.</w:t>
+      </w:r>
+    </w:p>
+    <w:p>
+      <w:pPr>
+        <w:pStyle w:val="ListParagraph"/>
+        <w:numPr>
+          <w:ilvl w:val="2"/>
+          <w:numId w:val="3"/>
+        </w:numPr>
+      </w:pPr>
+      <w:r>
+        <w:t>Build your character so that they can attack multiple times before an enemy can.</w:t>
+      </w:r>
+    </w:p>
+    <w:p>
+      <w:pPr>
+        <w:pStyle w:val="ListParagraph"/>
+        <w:numPr>
+          <w:ilvl w:val="1"/>
+          <w:numId w:val="3"/>
+        </w:numPr>
+      </w:pPr>
+      <w:r>
+        <w:t>Action Point system</w:t>
+      </w:r>
+    </w:p>
+    <w:p>
+      <w:pPr>
+        <w:pStyle w:val="ListParagraph"/>
+        <w:numPr>
+          <w:ilvl w:val="2"/>
+          <w:numId w:val="3"/>
         </w:numPr>
       </w:pPr>
       <w:r>
         <w:lastRenderedPageBreak/>
-        <w:t>After the sundering, setting will be fantastical with techno-magical influences.</w:t>
+        <w:t>Each round governed by action points that can be spent to perform actions, whether it is abilities or just normal attacks. No MP/Power gauges to restore.</w:t>
       </w:r>
     </w:p>
     <w:p>
@@ -577,25 +1133,113 @@
         <w:pStyle w:val="ListParagraph"/>
         <w:numPr>
           <w:ilvl w:val="0"/>
-          <w:numId w:val="1"/>
-        </w:numPr>
-      </w:pPr>
-      <w:r>
-        <w:t xml:space="preserve">Each Sundered Realm will have a unique setting, as they’ve been separate from each other </w:t>
-      </w:r>
-      <w:r>
-        <w:t xml:space="preserve">for a </w:t>
-      </w:r>
-      <w:r>
-        <w:t>millennia</w:t>
-      </w:r>
-    </w:p>
-    <w:p>
-      <w:pPr>
-        <w:pStyle w:val="Heading2"/>
-      </w:pPr>
-      <w:r>
-        <w:t>Features</w:t>
+          <w:numId w:val="3"/>
+        </w:numPr>
+      </w:pPr>
+      <w:r>
+        <w:t>Character Development</w:t>
+      </w:r>
+    </w:p>
+    <w:p>
+      <w:pPr>
+        <w:pStyle w:val="ListParagraph"/>
+        <w:numPr>
+          <w:ilvl w:val="1"/>
+          <w:numId w:val="3"/>
+        </w:numPr>
+      </w:pPr>
+      <w:r>
+        <w:t>Skill-</w:t>
+      </w:r>
+      <w:r>
+        <w:t xml:space="preserve">Experience </w:t>
+      </w:r>
+      <w:r>
+        <w:t xml:space="preserve">Hybrid </w:t>
+      </w:r>
+      <w:r>
+        <w:t>System</w:t>
+      </w:r>
+    </w:p>
+    <w:p>
+      <w:pPr>
+        <w:pStyle w:val="ListParagraph"/>
+        <w:numPr>
+          <w:ilvl w:val="2"/>
+          <w:numId w:val="3"/>
+        </w:numPr>
+      </w:pPr>
+      <w:r>
+        <w:t>Enhanced skill-level hybrid system that grows your character over time and unlocks abilities and enhancements as you progress</w:t>
+      </w:r>
+    </w:p>
+    <w:p>
+      <w:pPr>
+        <w:pStyle w:val="ListParagraph"/>
+        <w:numPr>
+          <w:ilvl w:val="2"/>
+          <w:numId w:val="3"/>
+        </w:numPr>
+      </w:pPr>
+      <w:r>
+        <w:t xml:space="preserve">Gain experience with </w:t>
+      </w:r>
+      <w:r>
+        <w:t xml:space="preserve">skills and </w:t>
+      </w:r>
+      <w:r>
+        <w:t>abilities to tailor your character in the direction you want.</w:t>
+      </w:r>
+    </w:p>
+    <w:p>
+      <w:pPr>
+        <w:pStyle w:val="ListParagraph"/>
+        <w:numPr>
+          <w:ilvl w:val="2"/>
+          <w:numId w:val="3"/>
+        </w:numPr>
+      </w:pPr>
+      <w:r>
+        <w:t>Gain experience against enemies and enemy types to become more affective against them, gaining bonuses and special abilities.</w:t>
+      </w:r>
+    </w:p>
+    <w:p>
+      <w:pPr>
+        <w:pStyle w:val="ListParagraph"/>
+        <w:numPr>
+          <w:ilvl w:val="1"/>
+          <w:numId w:val="3"/>
+        </w:numPr>
+      </w:pPr>
+      <w:r>
+        <w:t>Classes based on most powerful skillsets</w:t>
+      </w:r>
+    </w:p>
+    <w:p>
+      <w:pPr>
+        <w:pStyle w:val="ListParagraph"/>
+        <w:numPr>
+          <w:ilvl w:val="2"/>
+          <w:numId w:val="3"/>
+        </w:numPr>
+      </w:pPr>
+      <w:r>
+        <w:t>Gain unique abilities and bonuses based upon your given class</w:t>
+      </w:r>
+    </w:p>
+    <w:p>
+      <w:pPr>
+        <w:pStyle w:val="ListParagraph"/>
+        <w:numPr>
+          <w:ilvl w:val="2"/>
+          <w:numId w:val="3"/>
+        </w:numPr>
+      </w:pPr>
+      <w:r>
+        <w:t>Rank your class over time after earning special Rank points</w:t>
+      </w:r>
+      <w:r>
+        <w:t xml:space="preserve"> further improving your class</w:t>
       </w:r>
     </w:p>
     <w:p>
@@ -607,7 +1251,7 @@
         </w:numPr>
       </w:pPr>
       <w:r>
-        <w:t>2D Tile Engine</w:t>
+        <w:t>Narration system</w:t>
       </w:r>
     </w:p>
     <w:p>
@@ -619,10 +1263,58 @@
         </w:numPr>
       </w:pPr>
       <w:r>
-        <w:t>T</w:t>
-      </w:r>
-      <w:r>
-        <w:t>hree layer types: Base, Object, and Detail.</w:t>
+        <w:t xml:space="preserve">Character will narrate his </w:t>
+      </w:r>
+      <w:r>
+        <w:t>journey passively to the player</w:t>
+      </w:r>
+    </w:p>
+    <w:p>
+      <w:pPr>
+        <w:pStyle w:val="ListParagraph"/>
+        <w:numPr>
+          <w:ilvl w:val="2"/>
+          <w:numId w:val="3"/>
+        </w:numPr>
+      </w:pPr>
+      <w:r>
+        <w:t>when he learns important things</w:t>
+      </w:r>
+    </w:p>
+    <w:p>
+      <w:pPr>
+        <w:pStyle w:val="ListParagraph"/>
+        <w:numPr>
+          <w:ilvl w:val="2"/>
+          <w:numId w:val="3"/>
+        </w:numPr>
+      </w:pPr>
+      <w:r>
+        <w:t>stumbles upon something interesting</w:t>
+      </w:r>
+    </w:p>
+    <w:p>
+      <w:pPr>
+        <w:pStyle w:val="ListParagraph"/>
+        <w:numPr>
+          <w:ilvl w:val="2"/>
+          <w:numId w:val="3"/>
+        </w:numPr>
+      </w:pPr>
+      <w:r>
+        <w:t>Alerted</w:t>
+      </w:r>
+    </w:p>
+    <w:p>
+      <w:pPr>
+        <w:pStyle w:val="ListParagraph"/>
+        <w:numPr>
+          <w:ilvl w:val="2"/>
+          <w:numId w:val="3"/>
+        </w:numPr>
+      </w:pPr>
+      <w:r>
+        <w:t>Etc.</w:t>
       </w:r>
     </w:p>
     <w:p>
@@ -632,9 +1324,15 @@
           <w:ilvl w:val="1"/>
           <w:numId w:val="3"/>
         </w:numPr>
-      </w:pPr>
-      <w:r>
-        <w:t>Supports Triggers</w:t>
+        <w:rPr>
+          <w:strike/>
+        </w:rPr>
+      </w:pPr>
+      <w:r>
+        <w:rPr>
+          <w:strike/>
+        </w:rPr>
+        <w:t>Also allows the guardian to develop as well</w:t>
       </w:r>
     </w:p>
     <w:p>
@@ -646,7 +1344,7 @@
         </w:numPr>
       </w:pPr>
       <w:r>
-        <w:t>Highly interactive combat engine.</w:t>
+        <w:t>Dynamic Item system</w:t>
       </w:r>
     </w:p>
     <w:p>
@@ -658,19 +1356,10 @@
         </w:numPr>
       </w:pPr>
       <w:r>
-        <w:t>Active involvement</w:t>
-      </w:r>
-    </w:p>
-    <w:p>
-      <w:pPr>
-        <w:pStyle w:val="ListParagraph"/>
-        <w:numPr>
-          <w:ilvl w:val="2"/>
-          <w:numId w:val="3"/>
-        </w:numPr>
-      </w:pPr>
-      <w:r>
-        <w:t>assist defense and offense with active button presses</w:t>
+        <w:t>Items</w:t>
+      </w:r>
+      <w:r>
+        <w:t xml:space="preserve"> will be generated procedurally and be able to be regenerated via a unique ID</w:t>
       </w:r>
     </w:p>
     <w:p>
@@ -682,31 +1371,7 @@
         </w:numPr>
       </w:pPr>
       <w:r>
-        <w:t>Reactive abilities</w:t>
-      </w:r>
-    </w:p>
-    <w:p>
-      <w:pPr>
-        <w:pStyle w:val="ListParagraph"/>
-        <w:numPr>
-          <w:ilvl w:val="2"/>
-          <w:numId w:val="3"/>
-        </w:numPr>
-      </w:pPr>
-      <w:r>
-        <w:t>React to blocks, evades, damage types, etc.</w:t>
-      </w:r>
-    </w:p>
-    <w:p>
-      <w:pPr>
-        <w:pStyle w:val="ListParagraph"/>
-        <w:numPr>
-          <w:ilvl w:val="2"/>
-          <w:numId w:val="3"/>
-        </w:numPr>
-      </w:pPr>
-      <w:r>
-        <w:t>Some automatic, some based on skills</w:t>
+        <w:t>All items will know how they can be created so a player can craft them or disassemble them</w:t>
       </w:r>
     </w:p>
     <w:p>
@@ -718,31 +1383,64 @@
         </w:numPr>
       </w:pPr>
       <w:r>
-        <w:t>Set Passive abilities</w:t>
-      </w:r>
-    </w:p>
-    <w:p>
-      <w:pPr>
-        <w:pStyle w:val="ListParagraph"/>
-        <w:numPr>
-          <w:ilvl w:val="2"/>
-          <w:numId w:val="3"/>
-        </w:numPr>
-      </w:pPr>
-      <w:r>
-        <w:t xml:space="preserve">Setup </w:t>
-      </w:r>
-      <w:r>
-        <w:t xml:space="preserve">defensive, offensive, or tactical </w:t>
-      </w:r>
-      <w:r>
-        <w:t>benefit</w:t>
-      </w:r>
-      <w:r>
-        <w:t>s for</w:t>
-      </w:r>
-      <w:r>
-        <w:t xml:space="preserve"> your fights</w:t>
+        <w:t>(time limiting) items can be grown over time to become more powerful…</w:t>
+      </w:r>
+    </w:p>
+    <w:p>
+      <w:pPr>
+        <w:pStyle w:val="ListParagraph"/>
+        <w:numPr>
+          <w:ilvl w:val="0"/>
+          <w:numId w:val="3"/>
+        </w:numPr>
+      </w:pPr>
+      <w:r>
+        <w:t>Unlimited inventory</w:t>
+      </w:r>
+    </w:p>
+    <w:p>
+      <w:pPr>
+        <w:pStyle w:val="ListParagraph"/>
+        <w:numPr>
+          <w:ilvl w:val="0"/>
+          <w:numId w:val="3"/>
+        </w:numPr>
+      </w:pPr>
+      <w:r>
+        <w:t>Recovery after battles</w:t>
+      </w:r>
+      <w:r>
+        <w:t xml:space="preserve"> (difficulty based)</w:t>
+      </w:r>
+    </w:p>
+    <w:p>
+      <w:pPr>
+        <w:pStyle w:val="ListParagraph"/>
+        <w:numPr>
+          <w:ilvl w:val="0"/>
+          <w:numId w:val="3"/>
+        </w:numPr>
+      </w:pPr>
+      <w:r>
+        <w:t>Log System to capture conversations</w:t>
+      </w:r>
+    </w:p>
+    <w:p>
+      <w:pPr>
+        <w:pStyle w:val="ListParagraph"/>
+        <w:numPr>
+          <w:ilvl w:val="0"/>
+          <w:numId w:val="3"/>
+        </w:numPr>
+      </w:pPr>
+      <w:r>
+        <w:t xml:space="preserve">Deep </w:t>
+      </w:r>
+      <w:r>
+        <w:t>Craft</w:t>
+      </w:r>
+      <w:r>
+        <w:t xml:space="preserve"> System</w:t>
       </w:r>
     </w:p>
     <w:p>
@@ -754,19 +1452,7 @@
         </w:numPr>
       </w:pPr>
       <w:r>
-        <w:t>Combos</w:t>
-      </w:r>
-    </w:p>
-    <w:p>
-      <w:pPr>
-        <w:pStyle w:val="ListParagraph"/>
-        <w:numPr>
-          <w:ilvl w:val="2"/>
-          <w:numId w:val="3"/>
-        </w:numPr>
-      </w:pPr>
-      <w:r>
-        <w:t>Create elaborate attacks based on a pre-planned tactical combo system</w:t>
+        <w:t>Anything in the world should be craftable</w:t>
       </w:r>
     </w:p>
     <w:p>
@@ -778,25 +1464,19 @@
         </w:numPr>
       </w:pPr>
       <w:r>
-        <w:t>Field</w:t>
-      </w:r>
-      <w:r>
-        <w:t xml:space="preserve"> system</w:t>
-      </w:r>
-    </w:p>
-    <w:p>
-      <w:pPr>
-        <w:pStyle w:val="ListParagraph"/>
-        <w:numPr>
-          <w:ilvl w:val="2"/>
-          <w:numId w:val="3"/>
-        </w:numPr>
-      </w:pPr>
-      <w:r>
-        <w:t>Affect the battle field itself</w:t>
-      </w:r>
-      <w:r>
-        <w:t xml:space="preserve"> applying battlefield-wide benefits to you and penalties to your attackers</w:t>
+        <w:t>All items will know how they can be created so a player can craft them or disassemble them</w:t>
+      </w:r>
+    </w:p>
+    <w:p>
+      <w:pPr>
+        <w:pStyle w:val="ListParagraph"/>
+        <w:numPr>
+          <w:ilvl w:val="0"/>
+          <w:numId w:val="3"/>
+        </w:numPr>
+      </w:pPr>
+      <w:r>
+        <w:t>Unique Quest System</w:t>
       </w:r>
     </w:p>
     <w:p>
@@ -808,31 +1488,34 @@
         </w:numPr>
       </w:pPr>
       <w:r>
-        <w:t>Independent Turn-based system</w:t>
-      </w:r>
-    </w:p>
-    <w:p>
-      <w:pPr>
-        <w:pStyle w:val="ListParagraph"/>
-        <w:numPr>
-          <w:ilvl w:val="2"/>
-          <w:numId w:val="3"/>
-        </w:numPr>
-      </w:pPr>
-      <w:r>
-        <w:t>Each character and enemy goes at their own pace according to the characteristics of the combatants.</w:t>
-      </w:r>
-    </w:p>
-    <w:p>
-      <w:pPr>
-        <w:pStyle w:val="ListParagraph"/>
-        <w:numPr>
-          <w:ilvl w:val="2"/>
-          <w:numId w:val="3"/>
-        </w:numPr>
-      </w:pPr>
-      <w:r>
-        <w:t>Build your character so that they can attack multiple times before an enemy can.</w:t>
+        <w:t>Quests are earned by gaining information, finding odd items</w:t>
+      </w:r>
+      <w:r>
+        <w:t>, exploration, following rumors (i.e., things relevant to your players journey).</w:t>
+      </w:r>
+    </w:p>
+    <w:p>
+      <w:pPr>
+        <w:pStyle w:val="ListParagraph"/>
+        <w:numPr>
+          <w:ilvl w:val="2"/>
+          <w:numId w:val="3"/>
+        </w:numPr>
+      </w:pPr>
+      <w:r>
+        <w:t>Perhaps you’ll hear a caravan guard talking about how a goblin he killed the other day was mumbling about a glowing sword he stashed away in a cave to the north.</w:t>
+      </w:r>
+    </w:p>
+    <w:p>
+      <w:pPr>
+        <w:pStyle w:val="ListParagraph"/>
+        <w:numPr>
+          <w:ilvl w:val="2"/>
+          <w:numId w:val="3"/>
+        </w:numPr>
+      </w:pPr>
+      <w:r>
+        <w:t>Perhaps you’ll hear that a necromancer is raising an army in a city far to the east</w:t>
       </w:r>
     </w:p>
     <w:p>
@@ -844,19 +1527,7 @@
         </w:numPr>
       </w:pPr>
       <w:r>
-        <w:t>Action Point system</w:t>
-      </w:r>
-    </w:p>
-    <w:p>
-      <w:pPr>
-        <w:pStyle w:val="ListParagraph"/>
-        <w:numPr>
-          <w:ilvl w:val="2"/>
-          <w:numId w:val="3"/>
-        </w:numPr>
-      </w:pPr>
-      <w:r>
-        <w:t>Each round governed by action points that can be spent to perform actions, whether it is abilities or just normal attacks. No MP/Power gauges to restore.</w:t>
+        <w:t>Never one single Kill – X number of Y quest.</w:t>
       </w:r>
     </w:p>
     <w:p>
@@ -868,7 +1539,8 @@
         </w:numPr>
       </w:pPr>
       <w:r>
-        <w:t>Experience System</w:t>
+        <w:lastRenderedPageBreak/>
+        <w:t>Artificial Intelligence</w:t>
       </w:r>
     </w:p>
     <w:p>
@@ -880,7 +1552,91 @@
         </w:numPr>
       </w:pPr>
       <w:r>
-        <w:t>Enhanced skill-level hybrid system that grows your character over time and unlocks abilities and enhancements as you progress</w:t>
+        <w:t>Each character in the world will have goals, will plan, and will attempt to carry them out in varying ways</w:t>
+      </w:r>
+    </w:p>
+    <w:p>
+      <w:pPr>
+        <w:pStyle w:val="ListParagraph"/>
+        <w:numPr>
+          <w:ilvl w:val="2"/>
+          <w:numId w:val="3"/>
+        </w:numPr>
+      </w:pPr>
+      <w:r>
+        <w:t>If they want something, they may attempt to trade, steal, build, find, etc. and follow a determined method to do it.</w:t>
+      </w:r>
+    </w:p>
+    <w:p>
+      <w:pPr>
+        <w:pStyle w:val="ListParagraph"/>
+        <w:numPr>
+          <w:ilvl w:val="3"/>
+          <w:numId w:val="3"/>
+        </w:numPr>
+      </w:pPr>
+      <w:r>
+        <w:t>Trade -&gt; find vendor, find money, buy thing</w:t>
+      </w:r>
+    </w:p>
+    <w:p>
+      <w:pPr>
+        <w:pStyle w:val="ListParagraph"/>
+        <w:numPr>
+          <w:ilvl w:val="3"/>
+          <w:numId w:val="3"/>
+        </w:numPr>
+      </w:pPr>
+      <w:r>
+        <w:t>Steal -&gt; find owner, is it safe to steal, steal thing</w:t>
+      </w:r>
+    </w:p>
+    <w:p>
+      <w:pPr>
+        <w:pStyle w:val="ListParagraph"/>
+        <w:numPr>
+          <w:ilvl w:val="3"/>
+          <w:numId w:val="3"/>
+        </w:numPr>
+      </w:pPr>
+      <w:r>
+        <w:t>Build -&gt; find plans, find materials, find workshop, build thing</w:t>
+      </w:r>
+    </w:p>
+    <w:p>
+      <w:pPr>
+        <w:pStyle w:val="ListParagraph"/>
+        <w:numPr>
+          <w:ilvl w:val="3"/>
+          <w:numId w:val="3"/>
+        </w:numPr>
+      </w:pPr>
+      <w:r>
+        <w:t>Find -&gt; find rumors</w:t>
+      </w:r>
+      <w:r>
+        <w:t xml:space="preserve"> about thing</w:t>
+      </w:r>
+      <w:r>
+        <w:t xml:space="preserve">, go to </w:t>
+      </w:r>
+      <w:r>
+        <w:t xml:space="preserve">rumored </w:t>
+      </w:r>
+      <w:r>
+        <w:t>location, search for thing, find thing</w:t>
+      </w:r>
+    </w:p>
+    <w:p>
+      <w:pPr>
+        <w:pStyle w:val="ListParagraph"/>
+        <w:numPr>
+          <w:ilvl w:val="3"/>
+          <w:numId w:val="3"/>
+        </w:numPr>
+      </w:pPr>
+      <w:r>
+        <w:t>Etc.</w:t>
       </w:r>
     </w:p>
     <w:p>
@@ -892,13 +1648,10 @@
         </w:numPr>
       </w:pPr>
       <w:r>
-        <w:t xml:space="preserve">Gain experience with </w:t>
-      </w:r>
-      <w:r>
-        <w:t xml:space="preserve">skills and </w:t>
-      </w:r>
-      <w:r>
-        <w:t>abilities to tailor your character in the direction you want.</w:t>
+        <w:t>NPCs can be almost any profession, even rival adve</w:t>
+      </w:r>
+      <w:r>
+        <w:t>nturers or companions (possibly), monsters, villains, creatures.</w:t>
       </w:r>
     </w:p>
     <w:p>
@@ -910,7 +1663,124 @@
         </w:numPr>
       </w:pPr>
       <w:r>
-        <w:t>Gain experience against enemies and enemy types to become more affective against them, gaining bonuses and special abilities.</w:t>
+        <w:t>Villains</w:t>
+      </w:r>
+      <w:r>
+        <w:t xml:space="preserve"> will plot to achieve their evil schemes</w:t>
+      </w:r>
+      <w:r>
+        <w:t xml:space="preserve"> through a robust drama planning AI</w:t>
+      </w:r>
+    </w:p>
+    <w:p>
+      <w:pPr>
+        <w:pStyle w:val="ListParagraph"/>
+        <w:numPr>
+          <w:ilvl w:val="2"/>
+          <w:numId w:val="3"/>
+        </w:numPr>
+      </w:pPr>
+      <w:r>
+        <w:t>May attempt to corrupt NPCs turning them evil</w:t>
+      </w:r>
+    </w:p>
+    <w:p>
+      <w:pPr>
+        <w:pStyle w:val="ListParagraph"/>
+        <w:numPr>
+          <w:ilvl w:val="2"/>
+          <w:numId w:val="3"/>
+        </w:numPr>
+      </w:pPr>
+      <w:r>
+        <w:t>May attempt to assemble an army</w:t>
+      </w:r>
+    </w:p>
+    <w:p>
+      <w:pPr>
+        <w:pStyle w:val="ListParagraph"/>
+        <w:numPr>
+          <w:ilvl w:val="2"/>
+          <w:numId w:val="3"/>
+        </w:numPr>
+      </w:pPr>
+      <w:r>
+        <w:t>May attempt to take over towns turning population loyal &amp; evil</w:t>
+      </w:r>
+    </w:p>
+    <w:p>
+      <w:pPr>
+        <w:pStyle w:val="ListParagraph"/>
+        <w:numPr>
+          <w:ilvl w:val="2"/>
+          <w:numId w:val="3"/>
+        </w:numPr>
+      </w:pPr>
+      <w:r>
+        <w:t>May attempt to destroy towns</w:t>
+      </w:r>
+    </w:p>
+    <w:p>
+      <w:pPr>
+        <w:pStyle w:val="ListParagraph"/>
+        <w:numPr>
+          <w:ilvl w:val="2"/>
+          <w:numId w:val="3"/>
+        </w:numPr>
+      </w:pPr>
+      <w:r>
+        <w:t>May hunt down player</w:t>
+      </w:r>
+    </w:p>
+    <w:p>
+      <w:pPr>
+        <w:pStyle w:val="ListParagraph"/>
+        <w:numPr>
+          <w:ilvl w:val="2"/>
+          <w:numId w:val="3"/>
+        </w:numPr>
+      </w:pPr>
+      <w:r>
+        <w:t>May hunt down people favorable to player</w:t>
+      </w:r>
+    </w:p>
+    <w:p>
+      <w:pPr>
+        <w:pStyle w:val="ListParagraph"/>
+        <w:numPr>
+          <w:ilvl w:val="2"/>
+          <w:numId w:val="3"/>
+        </w:numPr>
+      </w:pPr>
+      <w:r>
+        <w:t>May search for items of power</w:t>
+      </w:r>
+    </w:p>
+    <w:p>
+      <w:pPr>
+        <w:pStyle w:val="ListParagraph"/>
+        <w:numPr>
+          <w:ilvl w:val="2"/>
+          <w:numId w:val="3"/>
+        </w:numPr>
+      </w:pPr>
+      <w:r>
+        <w:t>Etc.</w:t>
+      </w:r>
+    </w:p>
+    <w:p>
+      <w:pPr>
+        <w:pStyle w:val="ListParagraph"/>
+        <w:numPr>
+          <w:ilvl w:val="1"/>
+          <w:numId w:val="3"/>
+        </w:numPr>
+      </w:pPr>
+      <w:r>
+        <w:t>NPCs trade rumors and news as they meet each other, spreading information available to player, NPCs, and villains</w:t>
+      </w:r>
+      <w:r>
+        <w:t>.</w:t>
       </w:r>
     </w:p>
     <w:p>
@@ -922,7 +1792,7 @@
         </w:numPr>
       </w:pPr>
       <w:r>
-        <w:t>Narration system</w:t>
+        <w:t>Player Death</w:t>
       </w:r>
     </w:p>
     <w:p>
@@ -934,19 +1804,7 @@
         </w:numPr>
       </w:pPr>
       <w:r>
-        <w:t>Character will narrate his journey passively to the player.</w:t>
-      </w:r>
-    </w:p>
-    <w:p>
-      <w:pPr>
-        <w:pStyle w:val="ListParagraph"/>
-        <w:numPr>
-          <w:ilvl w:val="1"/>
-          <w:numId w:val="3"/>
-        </w:numPr>
-      </w:pPr>
-      <w:r>
-        <w:t>Also allows the guardian to develop as well</w:t>
+        <w:t>Asdad</w:t>
       </w:r>
     </w:p>
     <w:p>
@@ -958,149 +1816,7 @@
         </w:numPr>
       </w:pPr>
       <w:r>
-        <w:t>Dynamic Item system</w:t>
-      </w:r>
-    </w:p>
-    <w:p>
-      <w:pPr>
-        <w:pStyle w:val="ListParagraph"/>
-        <w:numPr>
-          <w:ilvl w:val="1"/>
-          <w:numId w:val="3"/>
-        </w:numPr>
-      </w:pPr>
-      <w:r>
-        <w:t>Items</w:t>
-      </w:r>
-      <w:r>
-        <w:t xml:space="preserve"> will be generated procedurally and be able to be regenerated via a unique ID</w:t>
-      </w:r>
-    </w:p>
-    <w:p>
-      <w:pPr>
-        <w:pStyle w:val="ListParagraph"/>
-        <w:numPr>
-          <w:ilvl w:val="1"/>
-          <w:numId w:val="3"/>
-        </w:numPr>
-      </w:pPr>
-      <w:r>
-        <w:t>(time limiting) items can be grown over time to become more powerful…</w:t>
-      </w:r>
-    </w:p>
-    <w:p>
-      <w:pPr>
-        <w:pStyle w:val="ListParagraph"/>
-        <w:numPr>
-          <w:ilvl w:val="0"/>
-          <w:numId w:val="3"/>
-        </w:numPr>
-      </w:pPr>
-      <w:r>
-        <w:lastRenderedPageBreak/>
-        <w:t>Unlimited inventory</w:t>
-      </w:r>
-    </w:p>
-    <w:p>
-      <w:pPr>
-        <w:pStyle w:val="ListParagraph"/>
-        <w:numPr>
-          <w:ilvl w:val="0"/>
-          <w:numId w:val="3"/>
-        </w:numPr>
-      </w:pPr>
-      <w:r>
-        <w:t>Recovery after battles</w:t>
-      </w:r>
-    </w:p>
-    <w:p>
-      <w:pPr>
-        <w:pStyle w:val="ListParagraph"/>
-        <w:numPr>
-          <w:ilvl w:val="0"/>
-          <w:numId w:val="3"/>
-        </w:numPr>
-      </w:pPr>
-      <w:r>
-        <w:t>Log System to capture conversations</w:t>
-      </w:r>
-    </w:p>
-    <w:p>
-      <w:pPr>
-        <w:pStyle w:val="Heading1"/>
-      </w:pPr>
-      <w:r>
-        <w:t>Plotlines</w:t>
-      </w:r>
-    </w:p>
-    <w:p>
-      <w:pPr>
-        <w:pStyle w:val="Heading2"/>
-      </w:pPr>
-      <w:r>
-        <w:t>Introduction</w:t>
-      </w:r>
-    </w:p>
-    <w:p>
-      <w:r>
-        <w:t>You play a man, whom for uncertain reasons is inexplicably drawn to the Appalachian Mountains. During his journey, upon almost reaching his destination, you are run off the road as he rounds a turn to find a man in a medical gown standing in the middle of the road. You awake to find yourself in a medical facility devoid of people except for a lone attendant. You manage to escape the facility further being drawn through the complex. There is a surprising absence of guards. Upon working your way further into the facility, you eventually come upon an elevator trying to shut repeatedly, but being stopped due to a dead guard impeding the doors. The draw, overcomes your common sense, and you enter the elevator and continue onward. You descend for what appears to be an eternity, until you eventually the shaft opens up into an enormous cavern…</w:t>
-      </w:r>
-    </w:p>
-    <w:p>
-      <w:pPr>
-        <w:pStyle w:val="Heading2"/>
-      </w:pPr>
-      <w:r>
-        <w:t>The Cav</w:t>
-      </w:r>
-      <w:r>
-        <w:rPr>
-          <w:rStyle w:val="Heading2Char"/>
-        </w:rPr>
-        <w:t>e</w:t>
-      </w:r>
-      <w:r>
-        <w:t xml:space="preserve">rn </w:t>
-      </w:r>
-      <w:r>
-        <w:t>and</w:t>
-      </w:r>
-      <w:r>
-        <w:t xml:space="preserve"> the Well of Power</w:t>
-      </w:r>
-    </w:p>
-    <w:p>
-      <w:r>
-        <w:t>Asdasd</w:t>
-      </w:r>
-    </w:p>
-    <w:p>
-      <w:pPr>
-        <w:pStyle w:val="Heading2"/>
-      </w:pPr>
-      <w:r>
-        <w:t>Emergence into the Sundered Realms</w:t>
-      </w:r>
-    </w:p>
-    <w:p>
-      <w:r>
-        <w:t>Asdasd</w:t>
-      </w:r>
-    </w:p>
-    <w:p>
-      <w:pPr>
-        <w:pStyle w:val="Heading2"/>
-      </w:pPr>
-      <w:r>
-        <w:t>The First Sundered Realm</w:t>
-      </w:r>
-    </w:p>
-    <w:p>
-      <w:r>
-        <w:t>A</w:t>
-      </w:r>
-      <w:r>
-        <w:t>sdasd</w:t>
+        <w:t>Weather</w:t>
       </w:r>
     </w:p>
     <w:p>
@@ -1577,7 +2293,735 @@
       </w:r>
     </w:p>
     <w:p/>
-    <w:p/>
+    <w:p>
+      <w:pPr>
+        <w:pStyle w:val="Heading1"/>
+      </w:pPr>
+      <w:r>
+        <w:t>Versions</w:t>
+      </w:r>
+    </w:p>
+    <w:p>
+      <w:pPr>
+        <w:pStyle w:val="Heading2"/>
+      </w:pPr>
+      <w:r>
+        <w:t>Alpha Phase</w:t>
+      </w:r>
+    </w:p>
+    <w:p>
+      <w:pPr>
+        <w:pStyle w:val="Heading3"/>
+      </w:pPr>
+      <w:r>
+        <w:t>Alpha 1</w:t>
+      </w:r>
+    </w:p>
+    <w:p>
+      <w:pPr>
+        <w:pStyle w:val="Heading4"/>
+      </w:pPr>
+      <w:r>
+        <w:t>Features</w:t>
+      </w:r>
+    </w:p>
+    <w:p>
+      <w:pPr>
+        <w:pStyle w:val="ListParagraph"/>
+        <w:numPr>
+          <w:ilvl w:val="0"/>
+          <w:numId w:val="6"/>
+        </w:numPr>
+      </w:pPr>
+      <w:r>
+        <w:t>Three-Scale Generated World</w:t>
+      </w:r>
+    </w:p>
+    <w:p>
+      <w:pPr>
+        <w:pStyle w:val="ListParagraph"/>
+        <w:numPr>
+          <w:ilvl w:val="1"/>
+          <w:numId w:val="6"/>
+        </w:numPr>
+      </w:pPr>
+      <w:r>
+        <w:t>World</w:t>
+      </w:r>
+    </w:p>
+    <w:p>
+      <w:pPr>
+        <w:pStyle w:val="ListParagraph"/>
+        <w:numPr>
+          <w:ilvl w:val="2"/>
+          <w:numId w:val="6"/>
+        </w:numPr>
+      </w:pPr>
+      <w:r>
+        <w:t>World</w:t>
+      </w:r>
+      <w:r>
+        <w:t xml:space="preserve"> Class</w:t>
+      </w:r>
+      <w:r>
+        <w:t xml:space="preserve"> (made up of regions)</w:t>
+      </w:r>
+    </w:p>
+    <w:p>
+      <w:pPr>
+        <w:pStyle w:val="ListParagraph"/>
+        <w:numPr>
+          <w:ilvl w:val="2"/>
+          <w:numId w:val="6"/>
+        </w:numPr>
+      </w:pPr>
+      <w:r>
+        <w:t>Region Class</w:t>
+      </w:r>
+      <w:r>
+        <w:t xml:space="preserve"> (made up of locations)</w:t>
+      </w:r>
+    </w:p>
+    <w:p>
+      <w:pPr>
+        <w:pStyle w:val="ListParagraph"/>
+        <w:numPr>
+          <w:ilvl w:val="2"/>
+          <w:numId w:val="6"/>
+        </w:numPr>
+      </w:pPr>
+      <w:r>
+        <w:t>Location Class</w:t>
+      </w:r>
+    </w:p>
+    <w:p>
+      <w:pPr>
+        <w:pStyle w:val="ListParagraph"/>
+        <w:numPr>
+          <w:ilvl w:val="1"/>
+          <w:numId w:val="6"/>
+        </w:numPr>
+      </w:pPr>
+      <w:r>
+        <w:t>Terrain</w:t>
+      </w:r>
+    </w:p>
+    <w:p>
+      <w:pPr>
+        <w:pStyle w:val="ListParagraph"/>
+        <w:numPr>
+          <w:ilvl w:val="2"/>
+          <w:numId w:val="6"/>
+        </w:numPr>
+      </w:pPr>
+      <w:r>
+        <w:t>Terrain Class</w:t>
+      </w:r>
+    </w:p>
+    <w:p>
+      <w:pPr>
+        <w:pStyle w:val="ListParagraph"/>
+        <w:numPr>
+          <w:ilvl w:val="2"/>
+          <w:numId w:val="6"/>
+        </w:numPr>
+      </w:pPr>
+      <w:r>
+        <w:t>Art for Terrain</w:t>
+      </w:r>
+      <w:r>
+        <w:t>s</w:t>
+      </w:r>
+    </w:p>
+    <w:p>
+      <w:pPr>
+        <w:pStyle w:val="ListParagraph"/>
+        <w:numPr>
+          <w:ilvl w:val="1"/>
+          <w:numId w:val="6"/>
+        </w:numPr>
+      </w:pPr>
+      <w:r>
+        <w:t>Caves</w:t>
+      </w:r>
+    </w:p>
+    <w:p>
+      <w:pPr>
+        <w:pStyle w:val="ListParagraph"/>
+        <w:numPr>
+          <w:ilvl w:val="2"/>
+          <w:numId w:val="6"/>
+        </w:numPr>
+      </w:pPr>
+      <w:r>
+        <w:t>Cave Generator Class</w:t>
+      </w:r>
+    </w:p>
+    <w:p>
+      <w:pPr>
+        <w:pStyle w:val="ListParagraph"/>
+        <w:numPr>
+          <w:ilvl w:val="2"/>
+          <w:numId w:val="6"/>
+        </w:numPr>
+      </w:pPr>
+      <w:r>
+        <w:t>Cave Class</w:t>
+      </w:r>
+    </w:p>
+    <w:p>
+      <w:pPr>
+        <w:pStyle w:val="ListParagraph"/>
+        <w:numPr>
+          <w:ilvl w:val="2"/>
+          <w:numId w:val="6"/>
+        </w:numPr>
+      </w:pPr>
+      <w:r>
+        <w:t>Way to access / leave Caves</w:t>
+      </w:r>
+    </w:p>
+    <w:p>
+      <w:pPr>
+        <w:pStyle w:val="ListParagraph"/>
+        <w:numPr>
+          <w:ilvl w:val="1"/>
+          <w:numId w:val="6"/>
+        </w:numPr>
+      </w:pPr>
+      <w:r>
+        <w:t>Town</w:t>
+      </w:r>
+    </w:p>
+    <w:p>
+      <w:pPr>
+        <w:pStyle w:val="ListParagraph"/>
+        <w:numPr>
+          <w:ilvl w:val="2"/>
+          <w:numId w:val="6"/>
+        </w:numPr>
+      </w:pPr>
+      <w:r>
+        <w:t>Town Generator Class</w:t>
+      </w:r>
+    </w:p>
+    <w:p>
+      <w:pPr>
+        <w:pStyle w:val="ListParagraph"/>
+        <w:numPr>
+          <w:ilvl w:val="2"/>
+          <w:numId w:val="6"/>
+        </w:numPr>
+      </w:pPr>
+      <w:r>
+        <w:t>Town Class</w:t>
+      </w:r>
+    </w:p>
+    <w:p>
+      <w:pPr>
+        <w:pStyle w:val="ListParagraph"/>
+        <w:numPr>
+          <w:ilvl w:val="2"/>
+          <w:numId w:val="6"/>
+        </w:numPr>
+      </w:pPr>
+      <w:r>
+        <w:t>Way to access / leave towns</w:t>
+      </w:r>
+    </w:p>
+    <w:p>
+      <w:pPr>
+        <w:pStyle w:val="ListParagraph"/>
+        <w:numPr>
+          <w:ilvl w:val="0"/>
+          <w:numId w:val="6"/>
+        </w:numPr>
+      </w:pPr>
+      <w:r>
+        <w:t>Characters</w:t>
+      </w:r>
+    </w:p>
+    <w:p>
+      <w:pPr>
+        <w:pStyle w:val="ListParagraph"/>
+        <w:numPr>
+          <w:ilvl w:val="1"/>
+          <w:numId w:val="6"/>
+        </w:numPr>
+      </w:pPr>
+      <w:r>
+        <w:t>Character Class</w:t>
+      </w:r>
+    </w:p>
+    <w:p>
+      <w:pPr>
+        <w:pStyle w:val="ListParagraph"/>
+        <w:numPr>
+          <w:ilvl w:val="2"/>
+          <w:numId w:val="6"/>
+        </w:numPr>
+      </w:pPr>
+      <w:r>
+        <w:t>Skills</w:t>
+      </w:r>
+    </w:p>
+    <w:p>
+      <w:pPr>
+        <w:pStyle w:val="ListParagraph"/>
+        <w:numPr>
+          <w:ilvl w:val="2"/>
+          <w:numId w:val="6"/>
+        </w:numPr>
+      </w:pPr>
+      <w:r>
+        <w:t>Abilities</w:t>
+      </w:r>
+    </w:p>
+    <w:p>
+      <w:pPr>
+        <w:pStyle w:val="ListParagraph"/>
+        <w:numPr>
+          <w:ilvl w:val="1"/>
+          <w:numId w:val="6"/>
+        </w:numPr>
+      </w:pPr>
+      <w:r>
+        <w:t>Player</w:t>
+      </w:r>
+      <w:r>
+        <w:t xml:space="preserve"> Class</w:t>
+      </w:r>
+      <w:r>
+        <w:t xml:space="preserve"> (based off of character class)</w:t>
+      </w:r>
+    </w:p>
+    <w:p>
+      <w:pPr>
+        <w:pStyle w:val="ListParagraph"/>
+        <w:numPr>
+          <w:ilvl w:val="2"/>
+          <w:numId w:val="6"/>
+        </w:numPr>
+      </w:pPr>
+      <w:r>
+        <w:t>Art for players</w:t>
+      </w:r>
+    </w:p>
+    <w:p>
+      <w:pPr>
+        <w:pStyle w:val="ListParagraph"/>
+        <w:numPr>
+          <w:ilvl w:val="1"/>
+          <w:numId w:val="6"/>
+        </w:numPr>
+      </w:pPr>
+      <w:r>
+        <w:t>NPC</w:t>
+      </w:r>
+      <w:r>
+        <w:t xml:space="preserve"> Class</w:t>
+      </w:r>
+      <w:r>
+        <w:t xml:space="preserve"> </w:t>
+      </w:r>
+      <w:r>
+        <w:t>(based off of character class)</w:t>
+      </w:r>
+    </w:p>
+    <w:p>
+      <w:pPr>
+        <w:pStyle w:val="ListParagraph"/>
+        <w:numPr>
+          <w:ilvl w:val="2"/>
+          <w:numId w:val="6"/>
+        </w:numPr>
+      </w:pPr>
+      <w:r>
+        <w:t>Art for NPC</w:t>
+      </w:r>
+    </w:p>
+    <w:p>
+      <w:pPr>
+        <w:pStyle w:val="ListParagraph"/>
+        <w:numPr>
+          <w:ilvl w:val="1"/>
+          <w:numId w:val="6"/>
+        </w:numPr>
+      </w:pPr>
+      <w:r>
+        <w:t>Monster</w:t>
+      </w:r>
+      <w:r>
+        <w:t xml:space="preserve"> Class</w:t>
+      </w:r>
+      <w:r>
+        <w:t xml:space="preserve"> </w:t>
+      </w:r>
+      <w:r>
+        <w:t>(based off of character class)</w:t>
+      </w:r>
+    </w:p>
+    <w:p>
+      <w:pPr>
+        <w:pStyle w:val="ListParagraph"/>
+        <w:numPr>
+          <w:ilvl w:val="2"/>
+          <w:numId w:val="6"/>
+        </w:numPr>
+      </w:pPr>
+      <w:r>
+        <w:t>Art for monster</w:t>
+      </w:r>
+    </w:p>
+    <w:p>
+      <w:pPr>
+        <w:pStyle w:val="ListParagraph"/>
+        <w:numPr>
+          <w:ilvl w:val="0"/>
+          <w:numId w:val="6"/>
+        </w:numPr>
+      </w:pPr>
+      <w:r>
+        <w:lastRenderedPageBreak/>
+        <w:t>Skills</w:t>
+      </w:r>
+      <w:r>
+        <w:t xml:space="preserve"> &amp; Abilities</w:t>
+      </w:r>
+    </w:p>
+    <w:p>
+      <w:pPr>
+        <w:pStyle w:val="ListParagraph"/>
+        <w:numPr>
+          <w:ilvl w:val="1"/>
+          <w:numId w:val="6"/>
+        </w:numPr>
+      </w:pPr>
+      <w:r>
+        <w:t>Skill Class</w:t>
+      </w:r>
+    </w:p>
+    <w:p>
+      <w:pPr>
+        <w:pStyle w:val="ListParagraph"/>
+        <w:numPr>
+          <w:ilvl w:val="2"/>
+          <w:numId w:val="6"/>
+        </w:numPr>
+      </w:pPr>
+      <w:r>
+        <w:t>Skills (based off of skill class)</w:t>
+      </w:r>
+    </w:p>
+    <w:p>
+      <w:pPr>
+        <w:pStyle w:val="ListParagraph"/>
+        <w:numPr>
+          <w:ilvl w:val="1"/>
+          <w:numId w:val="6"/>
+        </w:numPr>
+      </w:pPr>
+      <w:r>
+        <w:t>Ability Class</w:t>
+      </w:r>
+    </w:p>
+    <w:p>
+      <w:pPr>
+        <w:pStyle w:val="ListParagraph"/>
+        <w:numPr>
+          <w:ilvl w:val="2"/>
+          <w:numId w:val="6"/>
+        </w:numPr>
+      </w:pPr>
+      <w:r>
+        <w:t>Abilities (based off of ability class)</w:t>
+      </w:r>
+    </w:p>
+    <w:p>
+      <w:pPr>
+        <w:pStyle w:val="ListParagraph"/>
+        <w:numPr>
+          <w:ilvl w:val="2"/>
+          <w:numId w:val="6"/>
+        </w:numPr>
+      </w:pPr>
+      <w:r>
+        <w:t>Art for abilities</w:t>
+      </w:r>
+    </w:p>
+    <w:p>
+      <w:pPr>
+        <w:pStyle w:val="ListParagraph"/>
+        <w:numPr>
+          <w:ilvl w:val="0"/>
+          <w:numId w:val="6"/>
+        </w:numPr>
+      </w:pPr>
+      <w:r>
+        <w:t xml:space="preserve"> Items</w:t>
+      </w:r>
+    </w:p>
+    <w:p>
+      <w:pPr>
+        <w:pStyle w:val="ListParagraph"/>
+        <w:numPr>
+          <w:ilvl w:val="1"/>
+          <w:numId w:val="6"/>
+        </w:numPr>
+      </w:pPr>
+      <w:r>
+        <w:t>Item Class</w:t>
+      </w:r>
+    </w:p>
+    <w:p>
+      <w:pPr>
+        <w:pStyle w:val="ListParagraph"/>
+        <w:numPr>
+          <w:ilvl w:val="1"/>
+          <w:numId w:val="6"/>
+        </w:numPr>
+      </w:pPr>
+      <w:r>
+        <w:t>Armor</w:t>
+      </w:r>
+      <w:r>
+        <w:t xml:space="preserve"> Class (based off of item class)</w:t>
+      </w:r>
+    </w:p>
+    <w:p>
+      <w:pPr>
+        <w:pStyle w:val="ListParagraph"/>
+        <w:numPr>
+          <w:ilvl w:val="2"/>
+          <w:numId w:val="6"/>
+        </w:numPr>
+      </w:pPr>
+      <w:r>
+        <w:t>Test Armor</w:t>
+      </w:r>
+    </w:p>
+    <w:p>
+      <w:pPr>
+        <w:pStyle w:val="ListParagraph"/>
+        <w:numPr>
+          <w:ilvl w:val="1"/>
+          <w:numId w:val="6"/>
+        </w:numPr>
+      </w:pPr>
+      <w:r>
+        <w:t>Weapon</w:t>
+      </w:r>
+      <w:r>
+        <w:t xml:space="preserve"> Class</w:t>
+      </w:r>
+      <w:r>
+        <w:t xml:space="preserve"> </w:t>
+      </w:r>
+      <w:r>
+        <w:t>(based off of item class)</w:t>
+      </w:r>
+    </w:p>
+    <w:p>
+      <w:pPr>
+        <w:pStyle w:val="ListParagraph"/>
+        <w:numPr>
+          <w:ilvl w:val="2"/>
+          <w:numId w:val="6"/>
+        </w:numPr>
+      </w:pPr>
+      <w:r>
+        <w:t>Test Weapons</w:t>
+      </w:r>
+    </w:p>
+    <w:p>
+      <w:pPr>
+        <w:pStyle w:val="ListParagraph"/>
+        <w:numPr>
+          <w:ilvl w:val="0"/>
+          <w:numId w:val="6"/>
+        </w:numPr>
+      </w:pPr>
+      <w:r>
+        <w:t>Basic Combat System</w:t>
+      </w:r>
+    </w:p>
+    <w:p>
+      <w:pPr>
+        <w:pStyle w:val="ListParagraph"/>
+        <w:numPr>
+          <w:ilvl w:val="1"/>
+          <w:numId w:val="6"/>
+        </w:numPr>
+      </w:pPr>
+      <w:r>
+        <w:t>9-tile Engine</w:t>
+      </w:r>
+    </w:p>
+    <w:p>
+      <w:pPr>
+        <w:pStyle w:val="ListParagraph"/>
+        <w:numPr>
+          <w:ilvl w:val="2"/>
+          <w:numId w:val="6"/>
+        </w:numPr>
+      </w:pPr>
+      <w:r>
+        <w:t>Combat Engine</w:t>
+      </w:r>
+      <w:r>
+        <w:t xml:space="preserve"> class</w:t>
+      </w:r>
+    </w:p>
+    <w:p>
+      <w:pPr>
+        <w:pStyle w:val="ListParagraph"/>
+        <w:numPr>
+          <w:ilvl w:val="2"/>
+          <w:numId w:val="6"/>
+        </w:numPr>
+      </w:pPr>
+      <w:r>
+        <w:t>Combat Screen</w:t>
+      </w:r>
+      <w:r>
+        <w:t xml:space="preserve"> class</w:t>
+      </w:r>
+    </w:p>
+    <w:p>
+      <w:pPr>
+        <w:pStyle w:val="ListParagraph"/>
+        <w:numPr>
+          <w:ilvl w:val="1"/>
+          <w:numId w:val="6"/>
+        </w:numPr>
+      </w:pPr>
+      <w:r>
+        <w:t>Basic Attack</w:t>
+      </w:r>
+    </w:p>
+    <w:p>
+      <w:pPr>
+        <w:pStyle w:val="ListParagraph"/>
+        <w:numPr>
+          <w:ilvl w:val="2"/>
+          <w:numId w:val="6"/>
+        </w:numPr>
+      </w:pPr>
+      <w:r>
+        <w:t>Battle Menu Window</w:t>
+      </w:r>
+      <w:r>
+        <w:t xml:space="preserve"> class</w:t>
+      </w:r>
+    </w:p>
+    <w:p>
+      <w:pPr>
+        <w:pStyle w:val="ListParagraph"/>
+        <w:numPr>
+          <w:ilvl w:val="1"/>
+          <w:numId w:val="6"/>
+        </w:numPr>
+      </w:pPr>
+      <w:r>
+        <w:t>Basic Defend</w:t>
+      </w:r>
+    </w:p>
+    <w:p>
+      <w:pPr>
+        <w:pStyle w:val="ListParagraph"/>
+        <w:numPr>
+          <w:ilvl w:val="2"/>
+          <w:numId w:val="6"/>
+        </w:numPr>
+      </w:pPr>
+      <w:r>
+        <w:t>Battle Menu Window</w:t>
+      </w:r>
+      <w:r>
+        <w:t xml:space="preserve"> class</w:t>
+      </w:r>
+    </w:p>
+    <w:p>
+      <w:pPr>
+        <w:pStyle w:val="ListParagraph"/>
+        <w:numPr>
+          <w:ilvl w:val="1"/>
+          <w:numId w:val="6"/>
+        </w:numPr>
+      </w:pPr>
+      <w:r>
+        <w:t>Basic Ability</w:t>
+      </w:r>
+    </w:p>
+    <w:p>
+      <w:pPr>
+        <w:pStyle w:val="ListParagraph"/>
+        <w:numPr>
+          <w:ilvl w:val="2"/>
+          <w:numId w:val="6"/>
+        </w:numPr>
+      </w:pPr>
+      <w:r>
+        <w:t>Battle Menu Window</w:t>
+      </w:r>
+      <w:r>
+        <w:t xml:space="preserve"> class</w:t>
+      </w:r>
+    </w:p>
+    <w:p>
+      <w:pPr>
+        <w:pStyle w:val="ListParagraph"/>
+        <w:numPr>
+          <w:ilvl w:val="0"/>
+          <w:numId w:val="6"/>
+        </w:numPr>
+      </w:pPr>
+      <w:r>
+        <w:t>Saving &amp; Loading</w:t>
+      </w:r>
+    </w:p>
+    <w:p>
+      <w:pPr>
+        <w:pStyle w:val="ListParagraph"/>
+        <w:numPr>
+          <w:ilvl w:val="1"/>
+          <w:numId w:val="6"/>
+        </w:numPr>
+      </w:pPr>
+      <w:r>
+        <w:t>Game session Class</w:t>
+      </w:r>
+    </w:p>
+    <w:p>
+      <w:pPr>
+        <w:pStyle w:val="ListParagraph"/>
+        <w:numPr>
+          <w:ilvl w:val="1"/>
+          <w:numId w:val="6"/>
+        </w:numPr>
+      </w:pPr>
+      <w:r>
+        <w:t>Storage routines</w:t>
+      </w:r>
+      <w:bookmarkStart w:id="0" w:name="_GoBack"/>
+      <w:bookmarkEnd w:id="0"/>
+    </w:p>
+    <w:p>
+      <w:pPr>
+        <w:pStyle w:val="Heading3"/>
+      </w:pPr>
+      <w:r>
+        <w:t>Alpha 2</w:t>
+      </w:r>
+    </w:p>
+    <w:p>
+      <w:pPr>
+        <w:pStyle w:val="Heading2"/>
+      </w:pPr>
+      <w:r>
+        <w:t>Beta Phase</w:t>
+      </w:r>
+    </w:p>
     <w:p/>
     <w:p/>
     <w:sectPr>
@@ -1803,6 +3247,119 @@
     </w:lvl>
   </w:abstractNum>
   <w:abstractNum w:abstractNumId="2">
+    <w:nsid w:val="30A577E3"/>
+    <w:multiLevelType w:val="hybridMultilevel"/>
+    <w:tmpl w:val="29B08DE0"/>
+    <w:lvl w:ilvl="0" w:tplc="04090001">
+      <w:start w:val="1"/>
+      <w:numFmt w:val="bullet"/>
+      <w:lvlText w:val=""/>
+      <w:lvlJc w:val="left"/>
+      <w:pPr>
+        <w:ind w:left="720" w:hanging="360"/>
+      </w:pPr>
+      <w:rPr>
+        <w:rFonts w:ascii="Symbol" w:hAnsi="Symbol" w:hint="default"/>
+      </w:rPr>
+    </w:lvl>
+    <w:lvl w:ilvl="1" w:tplc="04090003">
+      <w:start w:val="1"/>
+      <w:numFmt w:val="bullet"/>
+      <w:lvlText w:val="o"/>
+      <w:lvlJc w:val="left"/>
+      <w:pPr>
+        <w:ind w:left="1440" w:hanging="360"/>
+      </w:pPr>
+      <w:rPr>
+        <w:rFonts w:ascii="Courier New" w:hAnsi="Courier New" w:cs="Courier New" w:hint="default"/>
+      </w:rPr>
+    </w:lvl>
+    <w:lvl w:ilvl="2" w:tplc="04090005">
+      <w:start w:val="1"/>
+      <w:numFmt w:val="bullet"/>
+      <w:lvlText w:val=""/>
+      <w:lvlJc w:val="left"/>
+      <w:pPr>
+        <w:ind w:left="2160" w:hanging="360"/>
+      </w:pPr>
+      <w:rPr>
+        <w:rFonts w:ascii="Wingdings" w:hAnsi="Wingdings" w:hint="default"/>
+      </w:rPr>
+    </w:lvl>
+    <w:lvl w:ilvl="3" w:tplc="04090001" w:tentative="1">
+      <w:start w:val="1"/>
+      <w:numFmt w:val="bullet"/>
+      <w:lvlText w:val=""/>
+      <w:lvlJc w:val="left"/>
+      <w:pPr>
+        <w:ind w:left="2880" w:hanging="360"/>
+      </w:pPr>
+      <w:rPr>
+        <w:rFonts w:ascii="Symbol" w:hAnsi="Symbol" w:hint="default"/>
+      </w:rPr>
+    </w:lvl>
+    <w:lvl w:ilvl="4" w:tplc="04090003" w:tentative="1">
+      <w:start w:val="1"/>
+      <w:numFmt w:val="bullet"/>
+      <w:lvlText w:val="o"/>
+      <w:lvlJc w:val="left"/>
+      <w:pPr>
+        <w:ind w:left="3600" w:hanging="360"/>
+      </w:pPr>
+      <w:rPr>
+        <w:rFonts w:ascii="Courier New" w:hAnsi="Courier New" w:cs="Courier New" w:hint="default"/>
+      </w:rPr>
+    </w:lvl>
+    <w:lvl w:ilvl="5" w:tplc="04090005" w:tentative="1">
+      <w:start w:val="1"/>
+      <w:numFmt w:val="bullet"/>
+      <w:lvlText w:val=""/>
+      <w:lvlJc w:val="left"/>
+      <w:pPr>
+        <w:ind w:left="4320" w:hanging="360"/>
+      </w:pPr>
+      <w:rPr>
+        <w:rFonts w:ascii="Wingdings" w:hAnsi="Wingdings" w:hint="default"/>
+      </w:rPr>
+    </w:lvl>
+    <w:lvl w:ilvl="6" w:tplc="04090001" w:tentative="1">
+      <w:start w:val="1"/>
+      <w:numFmt w:val="bullet"/>
+      <w:lvlText w:val=""/>
+      <w:lvlJc w:val="left"/>
+      <w:pPr>
+        <w:ind w:left="5040" w:hanging="360"/>
+      </w:pPr>
+      <w:rPr>
+        <w:rFonts w:ascii="Symbol" w:hAnsi="Symbol" w:hint="default"/>
+      </w:rPr>
+    </w:lvl>
+    <w:lvl w:ilvl="7" w:tplc="04090003" w:tentative="1">
+      <w:start w:val="1"/>
+      <w:numFmt w:val="bullet"/>
+      <w:lvlText w:val="o"/>
+      <w:lvlJc w:val="left"/>
+      <w:pPr>
+        <w:ind w:left="5760" w:hanging="360"/>
+      </w:pPr>
+      <w:rPr>
+        <w:rFonts w:ascii="Courier New" w:hAnsi="Courier New" w:cs="Courier New" w:hint="default"/>
+      </w:rPr>
+    </w:lvl>
+    <w:lvl w:ilvl="8" w:tplc="04090005" w:tentative="1">
+      <w:start w:val="1"/>
+      <w:numFmt w:val="bullet"/>
+      <w:lvlText w:val=""/>
+      <w:lvlJc w:val="left"/>
+      <w:pPr>
+        <w:ind w:left="6480" w:hanging="360"/>
+      </w:pPr>
+      <w:rPr>
+        <w:rFonts w:ascii="Wingdings" w:hAnsi="Wingdings" w:hint="default"/>
+      </w:rPr>
+    </w:lvl>
+  </w:abstractNum>
+  <w:abstractNum w:abstractNumId="3">
     <w:nsid w:val="42DA73C8"/>
     <w:multiLevelType w:val="hybridMultilevel"/>
     <w:tmpl w:val="46D858DE"/>
@@ -1888,7 +3445,7 @@
       </w:pPr>
     </w:lvl>
   </w:abstractNum>
-  <w:abstractNum w:abstractNumId="3">
+  <w:abstractNum w:abstractNumId="4">
     <w:nsid w:val="45173512"/>
     <w:multiLevelType w:val="hybridMultilevel"/>
     <w:tmpl w:val="4A588AF6"/>
@@ -2001,7 +3558,7 @@
       </w:rPr>
     </w:lvl>
   </w:abstractNum>
-  <w:abstractNum w:abstractNumId="4">
+  <w:abstractNum w:abstractNumId="5">
     <w:nsid w:val="5C6A29B7"/>
     <w:multiLevelType w:val="hybridMultilevel"/>
     <w:tmpl w:val="3A66C506"/>
@@ -2041,7 +3598,7 @@
         <w:rFonts w:ascii="Wingdings" w:hAnsi="Wingdings" w:hint="default"/>
       </w:rPr>
     </w:lvl>
-    <w:lvl w:ilvl="3" w:tplc="04090001" w:tentative="1">
+    <w:lvl w:ilvl="3" w:tplc="04090001">
       <w:start w:val="1"/>
       <w:numFmt w:val="bullet"/>
       <w:lvlText w:val=""/>
@@ -2115,19 +3672,22 @@
     </w:lvl>
   </w:abstractNum>
   <w:num w:numId="1">
-    <w:abstractNumId w:val="2"/>
+    <w:abstractNumId w:val="3"/>
   </w:num>
   <w:num w:numId="2">
     <w:abstractNumId w:val="1"/>
   </w:num>
   <w:num w:numId="3">
-    <w:abstractNumId w:val="4"/>
+    <w:abstractNumId w:val="5"/>
   </w:num>
   <w:num w:numId="4">
     <w:abstractNumId w:val="0"/>
   </w:num>
   <w:num w:numId="5">
-    <w:abstractNumId w:val="3"/>
+    <w:abstractNumId w:val="4"/>
+  </w:num>
+  <w:num w:numId="6">
+    <w:abstractNumId w:val="2"/>
   </w:num>
 </w:numbering>
 </file>
@@ -4190,7 +5750,7 @@
 </file>
 
 <file path=customXml/itemProps1.xml><?xml version="1.0" encoding="utf-8"?>
-<ds:datastoreItem xmlns:ds="http://schemas.openxmlformats.org/officeDocument/2006/customXml" ds:itemID="{812CF1F7-9AB1-47A3-87F2-A8ECE13611DE}">
+<ds:datastoreItem xmlns:ds="http://schemas.openxmlformats.org/officeDocument/2006/customXml" ds:itemID="{E1D0AFB7-E6F7-47F6-A996-9F731F85EFE3}">
   <ds:schemaRefs>
     <ds:schemaRef ds:uri="http://schemas.openxmlformats.org/officeDocument/2006/bibliography"/>
   </ds:schemaRefs>

</xml_diff>

<commit_message>
added Player Taskings as a possible AI behavior under features list
</commit_message>
<xml_diff>
--- a/Vaerydian Role Playing Game.docx
+++ b/Vaerydian Role Playing Game.docx
@@ -681,10 +681,7 @@
         <w:t xml:space="preserve">Initial Setting will be </w:t>
       </w:r>
       <w:r>
-        <w:t>fantastical with techno-magical influences</w:t>
-      </w:r>
-      <w:r>
-        <w:t xml:space="preserve"> and</w:t>
+        <w:t>fantastical with techno-magical influences and</w:t>
       </w:r>
       <w:r>
         <w:t xml:space="preserve"> a slight Lovecraft influence</w:t>
@@ -710,10 +707,7 @@
         <w:t xml:space="preserve">2D Tile </w:t>
       </w:r>
       <w:r>
-        <w:t>Engine</w:t>
-      </w:r>
-      <w:r>
-        <w:t xml:space="preserve"> with </w:t>
+        <w:t xml:space="preserve">Engine with </w:t>
       </w:r>
       <w:r>
         <w:t xml:space="preserve">Procedurally Generated </w:t>
@@ -1434,13 +1428,7 @@
         </w:numPr>
       </w:pPr>
       <w:r>
-        <w:t xml:space="preserve">Deep </w:t>
-      </w:r>
-      <w:r>
-        <w:t>Craft</w:t>
-      </w:r>
-      <w:r>
-        <w:t xml:space="preserve"> System</w:t>
+        <w:t>Deep Craft System</w:t>
       </w:r>
     </w:p>
     <w:p>
@@ -1564,7 +1552,18 @@
         </w:numPr>
       </w:pPr>
       <w:r>
-        <w:t>If they want something, they may attempt to trade, steal, build, find, etc. and follow a determined method to do it.</w:t>
+        <w:t xml:space="preserve">If they want something, they may attempt to trade, steal, build, find, </w:t>
+      </w:r>
+      <w:r>
+        <w:t>task,</w:t>
+      </w:r>
+      <w:r>
+        <w:t xml:space="preserve"> </w:t>
+      </w:r>
+      <w:bookmarkStart w:id="0" w:name="_GoBack"/>
+      <w:bookmarkEnd w:id="0"/>
+      <w:r>
+        <w:t>etc. and follow a determined method to do it.</w:t>
       </w:r>
     </w:p>
     <w:p>
@@ -1636,6 +1635,18 @@
         </w:numPr>
       </w:pPr>
       <w:r>
+        <w:t>Task -&gt; charge player to get thing, wait for player to get thing, reward player.</w:t>
+      </w:r>
+    </w:p>
+    <w:p>
+      <w:pPr>
+        <w:pStyle w:val="ListParagraph"/>
+        <w:numPr>
+          <w:ilvl w:val="3"/>
+          <w:numId w:val="3"/>
+        </w:numPr>
+      </w:pPr>
+      <w:r>
         <w:t>Etc.</w:t>
       </w:r>
     </w:p>
@@ -1867,6 +1878,7 @@
         <w:pStyle w:val="Heading3"/>
       </w:pPr>
       <w:r>
+        <w:lastRenderedPageBreak/>
         <w:t>Screen</w:t>
       </w:r>
     </w:p>
@@ -1886,7 +1898,6 @@
         <w:pStyle w:val="Heading2"/>
       </w:pPr>
       <w:r>
-        <w:lastRenderedPageBreak/>
         <w:t>Windows</w:t>
       </w:r>
     </w:p>
@@ -2622,10 +2633,7 @@
         <w:t xml:space="preserve"> Class</w:t>
       </w:r>
       <w:r>
-        <w:t xml:space="preserve"> </w:t>
-      </w:r>
-      <w:r>
-        <w:t>(based off of character class)</w:t>
+        <w:t xml:space="preserve"> (based off of character class)</w:t>
       </w:r>
     </w:p>
     <w:p>
@@ -2655,10 +2663,7 @@
         <w:t xml:space="preserve"> Class</w:t>
       </w:r>
       <w:r>
-        <w:t xml:space="preserve"> </w:t>
-      </w:r>
-      <w:r>
-        <w:t>(based off of character class)</w:t>
+        <w:t xml:space="preserve"> (based off of character class)</w:t>
       </w:r>
     </w:p>
     <w:p>
@@ -2815,10 +2820,7 @@
         <w:t xml:space="preserve"> Class</w:t>
       </w:r>
       <w:r>
-        <w:t xml:space="preserve"> </w:t>
-      </w:r>
-      <w:r>
-        <w:t>(based off of item class)</w:t>
+        <w:t xml:space="preserve"> (based off of item class)</w:t>
       </w:r>
     </w:p>
     <w:p>
@@ -3003,8 +3005,6 @@
       <w:r>
         <w:t>Storage routines</w:t>
       </w:r>
-      <w:bookmarkStart w:id="0" w:name="_GoBack"/>
-      <w:bookmarkEnd w:id="0"/>
     </w:p>
     <w:p>
       <w:pPr>
@@ -5750,7 +5750,7 @@
 </file>
 
 <file path=customXml/itemProps1.xml><?xml version="1.0" encoding="utf-8"?>
-<ds:datastoreItem xmlns:ds="http://schemas.openxmlformats.org/officeDocument/2006/customXml" ds:itemID="{E1D0AFB7-E6F7-47F6-A996-9F731F85EFE3}">
+<ds:datastoreItem xmlns:ds="http://schemas.openxmlformats.org/officeDocument/2006/customXml" ds:itemID="{6BDEEB54-B6EF-4E9D-A45C-F19F2CB4734B}">
   <ds:schemaRefs>
     <ds:schemaRef ds:uri="http://schemas.openxmlformats.org/officeDocument/2006/bibliography"/>
   </ds:schemaRefs>

</xml_diff>

<commit_message>
added world segmentation and allowed for saving of the world. 1st addition of Behavior Tree codebase in the BehaviorLibrary
</commit_message>
<xml_diff>
--- a/Vaerydian Role Playing Game.docx
+++ b/Vaerydian Role Playing Game.docx
@@ -1560,109 +1560,1144 @@
       <w:r>
         <w:t xml:space="preserve"> </w:t>
       </w:r>
+      <w:r>
+        <w:t>etc. and follow a determined method to do it.</w:t>
+      </w:r>
+    </w:p>
+    <w:p>
+      <w:pPr>
+        <w:pStyle w:val="ListParagraph"/>
+        <w:numPr>
+          <w:ilvl w:val="3"/>
+          <w:numId w:val="3"/>
+        </w:numPr>
+      </w:pPr>
+      <w:r>
+        <w:t>Trade -&gt; find vendor, find money, buy thing</w:t>
+      </w:r>
+    </w:p>
+    <w:p>
+      <w:pPr>
+        <w:pStyle w:val="ListParagraph"/>
+        <w:numPr>
+          <w:ilvl w:val="3"/>
+          <w:numId w:val="3"/>
+        </w:numPr>
+      </w:pPr>
+      <w:r>
+        <w:t>Steal -&gt; find owner, is it safe to steal, steal thing</w:t>
+      </w:r>
+    </w:p>
+    <w:p>
+      <w:pPr>
+        <w:pStyle w:val="ListParagraph"/>
+        <w:numPr>
+          <w:ilvl w:val="3"/>
+          <w:numId w:val="3"/>
+        </w:numPr>
+      </w:pPr>
+      <w:r>
+        <w:t>Build -&gt; find plans, find materials, find workshop, build thing</w:t>
+      </w:r>
+    </w:p>
+    <w:p>
+      <w:pPr>
+        <w:pStyle w:val="ListParagraph"/>
+        <w:numPr>
+          <w:ilvl w:val="3"/>
+          <w:numId w:val="3"/>
+        </w:numPr>
+      </w:pPr>
+      <w:r>
+        <w:t>Find -&gt; find rumors</w:t>
+      </w:r>
+      <w:r>
+        <w:t xml:space="preserve"> about thing</w:t>
+      </w:r>
+      <w:r>
+        <w:t xml:space="preserve">, go to </w:t>
+      </w:r>
+      <w:r>
+        <w:t xml:space="preserve">rumored </w:t>
+      </w:r>
+      <w:r>
+        <w:t>location, search for thing, find thing</w:t>
+      </w:r>
+    </w:p>
+    <w:p>
+      <w:pPr>
+        <w:pStyle w:val="ListParagraph"/>
+        <w:numPr>
+          <w:ilvl w:val="3"/>
+          <w:numId w:val="3"/>
+        </w:numPr>
+      </w:pPr>
+      <w:r>
+        <w:t>Task -&gt; charge player to get thing, wait for player to get thing, reward player.</w:t>
+      </w:r>
+    </w:p>
+    <w:p>
+      <w:pPr>
+        <w:pStyle w:val="ListParagraph"/>
+        <w:numPr>
+          <w:ilvl w:val="3"/>
+          <w:numId w:val="3"/>
+        </w:numPr>
+      </w:pPr>
+      <w:r>
+        <w:t>Etc.</w:t>
+      </w:r>
+    </w:p>
+    <w:p>
+      <w:pPr>
+        <w:pStyle w:val="ListParagraph"/>
+        <w:numPr>
+          <w:ilvl w:val="1"/>
+          <w:numId w:val="3"/>
+        </w:numPr>
+      </w:pPr>
+      <w:r>
+        <w:t>NPCs can be almost any profession, even rival adve</w:t>
+      </w:r>
+      <w:r>
+        <w:t>nturers or companions (possibly), monsters, villains, creatures.</w:t>
+      </w:r>
+    </w:p>
+    <w:p>
+      <w:pPr>
+        <w:pStyle w:val="ListParagraph"/>
+        <w:numPr>
+          <w:ilvl w:val="1"/>
+          <w:numId w:val="3"/>
+        </w:numPr>
+      </w:pPr>
+      <w:r>
+        <w:t>Villains</w:t>
+      </w:r>
+      <w:r>
+        <w:t xml:space="preserve"> will plot to achieve their evil schemes</w:t>
+      </w:r>
+      <w:r>
+        <w:t xml:space="preserve"> through a robust drama planning AI</w:t>
+      </w:r>
+    </w:p>
+    <w:p>
+      <w:pPr>
+        <w:pStyle w:val="ListParagraph"/>
+        <w:numPr>
+          <w:ilvl w:val="2"/>
+          <w:numId w:val="3"/>
+        </w:numPr>
+      </w:pPr>
+      <w:r>
+        <w:t>May attempt to corrupt NPCs turning them evil</w:t>
+      </w:r>
+    </w:p>
+    <w:p>
+      <w:pPr>
+        <w:pStyle w:val="ListParagraph"/>
+        <w:numPr>
+          <w:ilvl w:val="2"/>
+          <w:numId w:val="3"/>
+        </w:numPr>
+      </w:pPr>
+      <w:r>
+        <w:t>May attempt to assemble an army</w:t>
+      </w:r>
+    </w:p>
+    <w:p>
+      <w:pPr>
+        <w:pStyle w:val="ListParagraph"/>
+        <w:numPr>
+          <w:ilvl w:val="2"/>
+          <w:numId w:val="3"/>
+        </w:numPr>
+      </w:pPr>
+      <w:r>
+        <w:t>May attempt to take over towns turning population loyal &amp; evil</w:t>
+      </w:r>
+    </w:p>
+    <w:p>
+      <w:pPr>
+        <w:pStyle w:val="ListParagraph"/>
+        <w:numPr>
+          <w:ilvl w:val="2"/>
+          <w:numId w:val="3"/>
+        </w:numPr>
+      </w:pPr>
+      <w:r>
+        <w:t>May attempt to destroy towns</w:t>
+      </w:r>
+    </w:p>
+    <w:p>
+      <w:pPr>
+        <w:pStyle w:val="ListParagraph"/>
+        <w:numPr>
+          <w:ilvl w:val="2"/>
+          <w:numId w:val="3"/>
+        </w:numPr>
+      </w:pPr>
+      <w:r>
+        <w:t>May hunt down player</w:t>
+      </w:r>
+    </w:p>
+    <w:p>
+      <w:pPr>
+        <w:pStyle w:val="ListParagraph"/>
+        <w:numPr>
+          <w:ilvl w:val="2"/>
+          <w:numId w:val="3"/>
+        </w:numPr>
+      </w:pPr>
+      <w:r>
+        <w:t>May hunt down people favorable to player</w:t>
+      </w:r>
+    </w:p>
+    <w:p>
+      <w:pPr>
+        <w:pStyle w:val="ListParagraph"/>
+        <w:numPr>
+          <w:ilvl w:val="2"/>
+          <w:numId w:val="3"/>
+        </w:numPr>
+      </w:pPr>
+      <w:r>
+        <w:t>May search for items of power</w:t>
+      </w:r>
+    </w:p>
+    <w:p>
+      <w:pPr>
+        <w:pStyle w:val="ListParagraph"/>
+        <w:numPr>
+          <w:ilvl w:val="2"/>
+          <w:numId w:val="3"/>
+        </w:numPr>
+      </w:pPr>
+      <w:r>
+        <w:t>Etc.</w:t>
+      </w:r>
+    </w:p>
+    <w:p>
+      <w:pPr>
+        <w:pStyle w:val="ListParagraph"/>
+        <w:numPr>
+          <w:ilvl w:val="1"/>
+          <w:numId w:val="3"/>
+        </w:numPr>
+      </w:pPr>
+      <w:r>
+        <w:t>NPCs trade rumors and news as they meet each other, spreading information available to player, NPCs, and villains</w:t>
+      </w:r>
+      <w:r>
+        <w:t>.</w:t>
+      </w:r>
+    </w:p>
+    <w:p>
+      <w:pPr>
+        <w:pStyle w:val="ListParagraph"/>
+        <w:numPr>
+          <w:ilvl w:val="0"/>
+          <w:numId w:val="3"/>
+        </w:numPr>
+      </w:pPr>
+      <w:r>
+        <w:t>Player Death</w:t>
+      </w:r>
+    </w:p>
+    <w:p>
+      <w:pPr>
+        <w:pStyle w:val="ListParagraph"/>
+        <w:numPr>
+          <w:ilvl w:val="1"/>
+          <w:numId w:val="3"/>
+        </w:numPr>
+      </w:pPr>
+      <w:r>
+        <w:t>Asdad</w:t>
+      </w:r>
+    </w:p>
+    <w:p>
+      <w:pPr>
+        <w:pStyle w:val="ListParagraph"/>
+        <w:numPr>
+          <w:ilvl w:val="0"/>
+          <w:numId w:val="3"/>
+        </w:numPr>
+      </w:pPr>
+      <w:r>
+        <w:t>Weather</w:t>
+      </w:r>
+    </w:p>
+    <w:p>
+      <w:pPr>
+        <w:pStyle w:val="Heading1"/>
+      </w:pPr>
+      <w:r>
+        <w:t>Design</w:t>
+      </w:r>
+    </w:p>
+    <w:p>
+      <w:pPr>
+        <w:pStyle w:val="Heading2"/>
+      </w:pPr>
+      <w:r>
+        <w:t>Screens</w:t>
+      </w:r>
+    </w:p>
+    <w:p>
+      <w:r>
+        <w:t>Screens are any active major game component. They allow logical separation of game systems and input handling. All user input should be logically handled within an active screen. The screen manager will only let the “on top” screen handle input, no others.</w:t>
+      </w:r>
+    </w:p>
+    <w:p>
+      <w:pPr>
+        <w:pStyle w:val="Heading3"/>
+      </w:pPr>
+      <w:r>
+        <w:t>ScreenManager</w:t>
+      </w:r>
+    </w:p>
+    <w:p>
+      <w:r>
+        <w:t xml:space="preserve">Manages all the screens within a screen list and </w:t>
+      </w:r>
+      <w:r>
+        <w:t xml:space="preserve">allows the “top most” screen </w:t>
+      </w:r>
+      <w:r>
+        <w:t>to handle input.</w:t>
+      </w:r>
+      <w:r>
+        <w:t xml:space="preserve"> Will call each screen’s Update and Draw methods with the top screen being called to handleInput.</w:t>
+      </w:r>
+    </w:p>
+    <w:p>
+      <w:pPr>
+        <w:pStyle w:val="Heading3"/>
+      </w:pPr>
+      <w:r>
+        <w:lastRenderedPageBreak/>
+        <w:t>Screen</w:t>
+      </w:r>
+    </w:p>
+    <w:p>
+      <w:r>
+        <w:t xml:space="preserve">Base Screen class, all screens should inherit from it. Screens have 4 states: Active, Inactive, Activating, </w:t>
+      </w:r>
+      <w:r>
+        <w:t>and Deactivating</w:t>
+      </w:r>
+      <w:r>
+        <w:t>.</w:t>
+      </w:r>
+    </w:p>
+    <w:p>
+      <w:pPr>
+        <w:pStyle w:val="Heading2"/>
+      </w:pPr>
+      <w:r>
+        <w:t>Windows</w:t>
+      </w:r>
+    </w:p>
+    <w:p>
+      <w:r>
+        <w:t>Windows are like screens, but are different in that they are not allowed to process user input. They are managed separately from screens, but the screen manager will have a reference to the current window manager</w:t>
+      </w:r>
+    </w:p>
+    <w:p>
+      <w:pPr>
+        <w:pStyle w:val="Heading3"/>
+      </w:pPr>
+      <w:r>
+        <w:t>Window</w:t>
+      </w:r>
+      <w:r>
+        <w:t xml:space="preserve"> </w:t>
+      </w:r>
+      <w:r>
+        <w:t>Manager</w:t>
+      </w:r>
+    </w:p>
+    <w:p>
+      <w:r>
+        <w:t>Manages all the windows assigned to its window list</w:t>
+      </w:r>
+    </w:p>
+    <w:p>
+      <w:pPr>
+        <w:pStyle w:val="Heading3"/>
+      </w:pPr>
+      <w:r>
+        <w:t>Window</w:t>
+      </w:r>
+    </w:p>
+    <w:p>
+      <w:r>
+        <w:t>Base Window Class</w:t>
+      </w:r>
+      <w:r>
+        <w:t>, all windows should inherit from it.</w:t>
+      </w:r>
+      <w:r>
+        <w:t xml:space="preserve"> Windows have two states</w:t>
+      </w:r>
+      <w:r>
+        <w:t>:</w:t>
+      </w:r>
+      <w:r>
+        <w:t xml:space="preserve"> Active and Inactive</w:t>
+      </w:r>
+    </w:p>
+    <w:p>
+      <w:pPr>
+        <w:pStyle w:val="Heading3"/>
+      </w:pPr>
+      <w:r>
+        <w:t>Dialog Window</w:t>
+      </w:r>
+    </w:p>
+    <w:p>
+      <w:r>
+        <w:t>This window displays a String inside a window at a given origin of a given size. Should be added to the Window Manager for it to become active. The Dialog Window will remain active until a killWindow command is given or it is cleared from the window manager’s window list.</w:t>
+      </w:r>
+    </w:p>
+    <w:p>
+      <w:pPr>
+        <w:pStyle w:val="Heading3"/>
+      </w:pPr>
+      <w:r>
+        <w:t>Timed Dialog Window</w:t>
+      </w:r>
+    </w:p>
+    <w:p>
+      <w:r>
+        <w:t>This window is similar to the normal dialog window, except it will kill itself a number of seconds after being initiated.</w:t>
+      </w:r>
+    </w:p>
+    <w:p>
+      <w:pPr>
+        <w:pStyle w:val="Heading2"/>
+      </w:pPr>
+      <w:r>
+        <w:t>Maps</w:t>
+      </w:r>
+    </w:p>
+    <w:p>
+      <w:r>
+        <w:t>A</w:t>
+      </w:r>
+      <w:r>
+        <w:t>sdads</w:t>
+      </w:r>
+    </w:p>
+    <w:p>
+      <w:pPr>
+        <w:pStyle w:val="Heading3"/>
+      </w:pPr>
+      <w:r>
+        <w:t>MapEngine</w:t>
+      </w:r>
+    </w:p>
+    <w:p>
+      <w:r>
+        <w:t>Asdasd</w:t>
+      </w:r>
+    </w:p>
+    <w:p>
+      <w:pPr>
+        <w:pStyle w:val="Heading3"/>
+      </w:pPr>
+      <w:r>
+        <w:t>Map</w:t>
+      </w:r>
+    </w:p>
+    <w:p>
+      <w:r>
+        <w:t>Asdasd</w:t>
+      </w:r>
+    </w:p>
+    <w:p>
+      <w:pPr>
+        <w:pStyle w:val="Heading3"/>
+      </w:pPr>
+      <w:r>
+        <w:t>Tile</w:t>
+      </w:r>
+    </w:p>
+    <w:p>
+      <w:r>
+        <w:t>asdasd</w:t>
+      </w:r>
+    </w:p>
+    <w:p>
+      <w:pPr>
+        <w:pStyle w:val="Heading2"/>
+      </w:pPr>
+      <w:r>
+        <w:t>Triggers</w:t>
+      </w:r>
+    </w:p>
+    <w:p>
+      <w:r>
+        <w:t>Asdasd</w:t>
+      </w:r>
+    </w:p>
+    <w:p>
+      <w:pPr>
+        <w:pStyle w:val="Heading2"/>
+      </w:pPr>
+      <w:r>
+        <w:lastRenderedPageBreak/>
+        <w:t>Combat</w:t>
+      </w:r>
+    </w:p>
+    <w:p>
+      <w:pPr>
+        <w:pStyle w:val="Heading3"/>
+      </w:pPr>
+      <w:r>
+        <w:t>Systems</w:t>
+      </w:r>
+    </w:p>
+    <w:p>
+      <w:pPr>
+        <w:pStyle w:val="Heading4"/>
+      </w:pPr>
+      <w:r>
+        <w:t>Combo</w:t>
+      </w:r>
+      <w:r>
+        <w:t xml:space="preserve"> System</w:t>
+      </w:r>
+    </w:p>
+    <w:p>
+      <w:pPr>
+        <w:pStyle w:val="Heading4"/>
+      </w:pPr>
+      <w:r>
+        <w:t>Adaptation</w:t>
+      </w:r>
+      <w:r>
+        <w:t xml:space="preserve"> System</w:t>
+      </w:r>
+    </w:p>
+    <w:p>
+      <w:pPr>
+        <w:pStyle w:val="Heading4"/>
+      </w:pPr>
+      <w:r>
+        <w:t>Passive</w:t>
+      </w:r>
+      <w:r>
+        <w:t xml:space="preserve"> System</w:t>
+      </w:r>
+    </w:p>
+    <w:p>
+      <w:pPr>
+        <w:pStyle w:val="Heading4"/>
+      </w:pPr>
+      <w:r>
+        <w:t>Reactive</w:t>
+      </w:r>
+      <w:r>
+        <w:t xml:space="preserve"> System</w:t>
+      </w:r>
+    </w:p>
+    <w:p>
+      <w:pPr>
+        <w:pStyle w:val="Heading4"/>
+      </w:pPr>
+      <w:r>
+        <w:t>Field Effect</w:t>
+      </w:r>
+      <w:r>
+        <w:t xml:space="preserve"> System</w:t>
+      </w:r>
+    </w:p>
+    <w:p>
+      <w:pPr>
+        <w:pStyle w:val="Heading3"/>
+      </w:pPr>
+      <w:r>
+        <w:t>CombatEngine</w:t>
+      </w:r>
+    </w:p>
+    <w:p>
+      <w:r>
+        <w:t>Asdasd</w:t>
+      </w:r>
+    </w:p>
+    <w:p>
+      <w:pPr>
+        <w:pStyle w:val="Heading3"/>
+      </w:pPr>
+      <w:r>
+        <w:t>AIEngine</w:t>
+      </w:r>
+    </w:p>
+    <w:p>
+      <w:r>
+        <w:t>Asdad</w:t>
+      </w:r>
+    </w:p>
+    <w:p>
+      <w:pPr>
+        <w:pStyle w:val="Heading2"/>
+      </w:pPr>
+      <w:r>
+        <w:t>Items</w:t>
+      </w:r>
+    </w:p>
+    <w:p>
+      <w:r>
+        <w:t>Asdasd</w:t>
+      </w:r>
+    </w:p>
+    <w:p>
+      <w:pPr>
+        <w:pStyle w:val="Heading2"/>
+      </w:pPr>
+      <w:r>
+        <w:t>Characters</w:t>
+      </w:r>
+    </w:p>
+    <w:p>
+      <w:r>
+        <w:t>Asdasd</w:t>
+      </w:r>
+    </w:p>
+    <w:p>
+      <w:pPr>
+        <w:pStyle w:val="Heading2"/>
+      </w:pPr>
+      <w:r>
+        <w:t>Skills</w:t>
+      </w:r>
+    </w:p>
+    <w:p>
+      <w:pPr>
+        <w:pStyle w:val="Heading2"/>
+      </w:pPr>
+      <w:r>
+        <w:t>Abilities</w:t>
+      </w:r>
+    </w:p>
+    <w:p>
+      <w:pPr>
+        <w:pStyle w:val="Heading2"/>
+      </w:pPr>
+      <w:r>
+        <w:t>Sessions</w:t>
+      </w:r>
+    </w:p>
+    <w:p>
+      <w:r>
+        <w:t>Asdasd</w:t>
+      </w:r>
+    </w:p>
+    <w:p>
+      <w:pPr>
+        <w:pStyle w:val="Heading2"/>
+      </w:pPr>
+      <w:r>
+        <w:t>Font</w:t>
+      </w:r>
+      <w:r>
+        <w:t>s</w:t>
+      </w:r>
+    </w:p>
+    <w:p>
+      <w:r>
+        <w:t>Asdasd</w:t>
+      </w:r>
+    </w:p>
+    <w:p>
+      <w:pPr>
+        <w:pStyle w:val="Heading3"/>
+      </w:pPr>
+      <w:r>
+        <w:t>FontManager</w:t>
+      </w:r>
+    </w:p>
+    <w:p>
+      <w:r>
+        <w:t>asdasd</w:t>
+      </w:r>
+    </w:p>
+    <w:p>
+      <w:pPr>
+        <w:pStyle w:val="Heading2"/>
+      </w:pPr>
+      <w:r>
+        <w:t>Input</w:t>
+      </w:r>
+    </w:p>
+    <w:p>
+      <w:r>
+        <w:t>Asdasd</w:t>
+      </w:r>
+    </w:p>
+    <w:p>
+      <w:pPr>
+        <w:pStyle w:val="Heading3"/>
+      </w:pPr>
+      <w:r>
+        <w:t>InputManager</w:t>
+      </w:r>
+    </w:p>
+    <w:p>
+      <w:r>
+        <w:t>asdasd</w:t>
+      </w:r>
+    </w:p>
+    <w:p>
+      <w:pPr>
+        <w:pStyle w:val="Heading2"/>
+      </w:pPr>
+      <w:r>
+        <w:t>Quests</w:t>
+      </w:r>
+    </w:p>
+    <w:p>
+      <w:r>
+        <w:t>Asdasd</w:t>
+      </w:r>
+    </w:p>
+    <w:p>
+      <w:pPr>
+        <w:pStyle w:val="Heading2"/>
+      </w:pPr>
+      <w:r>
+        <w:lastRenderedPageBreak/>
+        <w:t>Journal</w:t>
+      </w:r>
+    </w:p>
+    <w:p>
+      <w:r>
+        <w:t>Asdasd</w:t>
+      </w:r>
+    </w:p>
+    <w:p>
+      <w:pPr>
+        <w:pStyle w:val="Heading2"/>
+      </w:pPr>
+      <w:r>
+        <w:t>Inventory</w:t>
+      </w:r>
+    </w:p>
+    <w:p>
+      <w:r>
+        <w:t>A</w:t>
+      </w:r>
+      <w:r>
+        <w:t>sdasd</w:t>
+      </w:r>
+    </w:p>
+    <w:p>
+      <w:pPr>
+        <w:pStyle w:val="Heading2"/>
+      </w:pPr>
+      <w:r>
+        <w:t>Scripts</w:t>
+      </w:r>
+    </w:p>
+    <w:p/>
+    <w:p>
+      <w:pPr>
+        <w:pStyle w:val="Heading1"/>
+      </w:pPr>
+      <w:r>
+        <w:t>Versions</w:t>
+      </w:r>
+    </w:p>
+    <w:p>
+      <w:pPr>
+        <w:pStyle w:val="Heading2"/>
+      </w:pPr>
+      <w:r>
+        <w:t>Alpha Phase</w:t>
+      </w:r>
+    </w:p>
+    <w:p>
+      <w:pPr>
+        <w:pStyle w:val="Heading3"/>
+      </w:pPr>
+      <w:r>
+        <w:t>Alpha 1</w:t>
+      </w:r>
+    </w:p>
+    <w:p>
+      <w:pPr>
+        <w:pStyle w:val="Heading4"/>
+      </w:pPr>
+      <w:r>
+        <w:t>Features</w:t>
+      </w:r>
+    </w:p>
+    <w:p>
+      <w:pPr>
+        <w:pStyle w:val="ListParagraph"/>
+        <w:numPr>
+          <w:ilvl w:val="0"/>
+          <w:numId w:val="6"/>
+        </w:numPr>
+      </w:pPr>
+      <w:r>
+        <w:t>Three-Scale Generated World</w:t>
+      </w:r>
+    </w:p>
+    <w:p>
+      <w:pPr>
+        <w:pStyle w:val="ListParagraph"/>
+        <w:numPr>
+          <w:ilvl w:val="1"/>
+          <w:numId w:val="6"/>
+        </w:numPr>
+      </w:pPr>
+      <w:r>
+        <w:t>World</w:t>
+      </w:r>
+    </w:p>
+    <w:p>
+      <w:pPr>
+        <w:pStyle w:val="ListParagraph"/>
+        <w:numPr>
+          <w:ilvl w:val="2"/>
+          <w:numId w:val="6"/>
+        </w:numPr>
+      </w:pPr>
+      <w:r>
+        <w:t>World</w:t>
+      </w:r>
+      <w:r>
+        <w:t xml:space="preserve"> Class</w:t>
+      </w:r>
+      <w:r>
+        <w:t xml:space="preserve"> (made up of </w:t>
+      </w:r>
+      <w:r>
+        <w:t>World Segments</w:t>
+      </w:r>
+      <w:r>
+        <w:t>)</w:t>
+      </w:r>
+    </w:p>
+    <w:p>
+      <w:pPr>
+        <w:pStyle w:val="ListParagraph"/>
+        <w:numPr>
+          <w:ilvl w:val="2"/>
+          <w:numId w:val="6"/>
+        </w:numPr>
+      </w:pPr>
+      <w:r>
+        <w:t>World Segment</w:t>
+      </w:r>
+      <w:r>
+        <w:t xml:space="preserve"> Class</w:t>
+      </w:r>
+      <w:r>
+        <w:t xml:space="preserve"> (made up of locations)</w:t>
+      </w:r>
+    </w:p>
+    <w:p>
+      <w:pPr>
+        <w:pStyle w:val="ListParagraph"/>
+        <w:numPr>
+          <w:ilvl w:val="2"/>
+          <w:numId w:val="6"/>
+        </w:numPr>
+      </w:pPr>
+      <w:r>
+        <w:t>Location Class</w:t>
+      </w:r>
+    </w:p>
+    <w:p>
+      <w:pPr>
+        <w:pStyle w:val="ListParagraph"/>
+        <w:numPr>
+          <w:ilvl w:val="1"/>
+          <w:numId w:val="6"/>
+        </w:numPr>
+      </w:pPr>
+      <w:r>
+        <w:t>Terrain</w:t>
+      </w:r>
+    </w:p>
+    <w:p>
+      <w:pPr>
+        <w:pStyle w:val="ListParagraph"/>
+        <w:numPr>
+          <w:ilvl w:val="2"/>
+          <w:numId w:val="6"/>
+        </w:numPr>
+      </w:pPr>
+      <w:r>
+        <w:t>Terrain Class</w:t>
+      </w:r>
+    </w:p>
+    <w:p>
+      <w:pPr>
+        <w:pStyle w:val="ListParagraph"/>
+        <w:numPr>
+          <w:ilvl w:val="2"/>
+          <w:numId w:val="6"/>
+        </w:numPr>
+      </w:pPr>
+      <w:r>
+        <w:t>Art for Terrain</w:t>
+      </w:r>
+      <w:r>
+        <w:t>s</w:t>
+      </w:r>
+    </w:p>
+    <w:p>
+      <w:pPr>
+        <w:pStyle w:val="ListParagraph"/>
+        <w:numPr>
+          <w:ilvl w:val="1"/>
+          <w:numId w:val="6"/>
+        </w:numPr>
+      </w:pPr>
+      <w:r>
+        <w:t>Caves</w:t>
+      </w:r>
+    </w:p>
+    <w:p>
+      <w:pPr>
+        <w:pStyle w:val="ListParagraph"/>
+        <w:numPr>
+          <w:ilvl w:val="2"/>
+          <w:numId w:val="6"/>
+        </w:numPr>
+      </w:pPr>
+      <w:r>
+        <w:t>Cave Generator Class</w:t>
+      </w:r>
+    </w:p>
+    <w:p>
+      <w:pPr>
+        <w:pStyle w:val="ListParagraph"/>
+        <w:numPr>
+          <w:ilvl w:val="2"/>
+          <w:numId w:val="6"/>
+        </w:numPr>
+      </w:pPr>
+      <w:r>
+        <w:t>Cave Class</w:t>
+      </w:r>
+    </w:p>
+    <w:p>
+      <w:pPr>
+        <w:pStyle w:val="ListParagraph"/>
+        <w:numPr>
+          <w:ilvl w:val="2"/>
+          <w:numId w:val="6"/>
+        </w:numPr>
+      </w:pPr>
+      <w:r>
+        <w:t>Way to access / leave Caves</w:t>
+      </w:r>
+    </w:p>
+    <w:p>
+      <w:pPr>
+        <w:pStyle w:val="ListParagraph"/>
+        <w:numPr>
+          <w:ilvl w:val="1"/>
+          <w:numId w:val="6"/>
+        </w:numPr>
+      </w:pPr>
+      <w:r>
+        <w:t>Outpost</w:t>
+      </w:r>
+    </w:p>
+    <w:p>
+      <w:pPr>
+        <w:pStyle w:val="ListParagraph"/>
+        <w:numPr>
+          <w:ilvl w:val="2"/>
+          <w:numId w:val="6"/>
+        </w:numPr>
+      </w:pPr>
+      <w:r>
+        <w:t>Outpost</w:t>
+      </w:r>
+      <w:r>
+        <w:t xml:space="preserve"> Generator Class</w:t>
+      </w:r>
+    </w:p>
+    <w:p>
+      <w:pPr>
+        <w:pStyle w:val="ListParagraph"/>
+        <w:numPr>
+          <w:ilvl w:val="2"/>
+          <w:numId w:val="6"/>
+        </w:numPr>
+      </w:pPr>
+      <w:r>
+        <w:t>Outpost</w:t>
+      </w:r>
+      <w:r>
+        <w:t xml:space="preserve"> Class</w:t>
+      </w:r>
+    </w:p>
+    <w:p>
+      <w:pPr>
+        <w:pStyle w:val="ListParagraph"/>
+        <w:numPr>
+          <w:ilvl w:val="2"/>
+          <w:numId w:val="6"/>
+        </w:numPr>
+      </w:pPr>
+      <w:r>
+        <w:t>Way to access / leave towns</w:t>
+      </w:r>
+    </w:p>
+    <w:p>
+      <w:pPr>
+        <w:pStyle w:val="ListParagraph"/>
+        <w:numPr>
+          <w:ilvl w:val="0"/>
+          <w:numId w:val="6"/>
+        </w:numPr>
+      </w:pPr>
+      <w:r>
+        <w:t>Characters</w:t>
+      </w:r>
+    </w:p>
+    <w:p>
+      <w:pPr>
+        <w:pStyle w:val="ListParagraph"/>
+        <w:numPr>
+          <w:ilvl w:val="1"/>
+          <w:numId w:val="6"/>
+        </w:numPr>
+      </w:pPr>
+      <w:r>
+        <w:t>Character Class</w:t>
+      </w:r>
+    </w:p>
+    <w:p>
+      <w:pPr>
+        <w:pStyle w:val="ListParagraph"/>
+        <w:numPr>
+          <w:ilvl w:val="2"/>
+          <w:numId w:val="6"/>
+        </w:numPr>
+      </w:pPr>
+      <w:r>
+        <w:t>Skills</w:t>
+      </w:r>
+    </w:p>
+    <w:p>
+      <w:pPr>
+        <w:pStyle w:val="ListParagraph"/>
+        <w:numPr>
+          <w:ilvl w:val="2"/>
+          <w:numId w:val="6"/>
+        </w:numPr>
+      </w:pPr>
+      <w:r>
+        <w:t>Abilities</w:t>
+      </w:r>
+    </w:p>
+    <w:p>
+      <w:pPr>
+        <w:pStyle w:val="ListParagraph"/>
+        <w:numPr>
+          <w:ilvl w:val="2"/>
+          <w:numId w:val="6"/>
+        </w:numPr>
+      </w:pPr>
+      <w:r>
+        <w:t>Art for players</w:t>
+      </w:r>
+    </w:p>
+    <w:p>
+      <w:pPr>
+        <w:pStyle w:val="ListParagraph"/>
+        <w:numPr>
+          <w:ilvl w:val="2"/>
+          <w:numId w:val="6"/>
+        </w:numPr>
+      </w:pPr>
+      <w:r>
+        <w:t>Art for NPC</w:t>
+      </w:r>
+    </w:p>
+    <w:p>
+      <w:pPr>
+        <w:pStyle w:val="ListParagraph"/>
+        <w:numPr>
+          <w:ilvl w:val="2"/>
+          <w:numId w:val="6"/>
+        </w:numPr>
+      </w:pPr>
+      <w:r>
+        <w:t>Art for monster</w:t>
+      </w:r>
+    </w:p>
+    <w:p>
+      <w:pPr>
+        <w:pStyle w:val="ListParagraph"/>
+        <w:numPr>
+          <w:ilvl w:val="1"/>
+          <w:numId w:val="6"/>
+        </w:numPr>
+      </w:pPr>
+      <w:r>
+        <w:t>Stat Class</w:t>
+      </w:r>
+    </w:p>
+    <w:p>
+      <w:pPr>
+        <w:pStyle w:val="ListParagraph"/>
+        <w:numPr>
+          <w:ilvl w:val="1"/>
+          <w:numId w:val="6"/>
+        </w:numPr>
+      </w:pPr>
+      <w:r>
+        <w:t>Behavior Class</w:t>
+      </w:r>
+    </w:p>
+    <w:p>
+      <w:pPr>
+        <w:pStyle w:val="ListParagraph"/>
+        <w:numPr>
+          <w:ilvl w:val="2"/>
+          <w:numId w:val="6"/>
+        </w:numPr>
+      </w:pPr>
+      <w:r>
+        <w:t>Non combat behavior</w:t>
+      </w:r>
+    </w:p>
+    <w:p>
+      <w:pPr>
+        <w:pStyle w:val="ListParagraph"/>
+        <w:numPr>
+          <w:ilvl w:val="2"/>
+          <w:numId w:val="6"/>
+        </w:numPr>
+      </w:pPr>
+      <w:r>
+        <w:lastRenderedPageBreak/>
+        <w:t>Combat behavior</w:t>
+      </w:r>
       <w:bookmarkStart w:id="0" w:name="_GoBack"/>
       <w:bookmarkEnd w:id="0"/>
-      <w:r>
-        <w:t>etc. and follow a determined method to do it.</w:t>
-      </w:r>
-    </w:p>
-    <w:p>
-      <w:pPr>
-        <w:pStyle w:val="ListParagraph"/>
-        <w:numPr>
-          <w:ilvl w:val="3"/>
-          <w:numId w:val="3"/>
-        </w:numPr>
-      </w:pPr>
-      <w:r>
-        <w:t>Trade -&gt; find vendor, find money, buy thing</w:t>
-      </w:r>
-    </w:p>
-    <w:p>
-      <w:pPr>
-        <w:pStyle w:val="ListParagraph"/>
-        <w:numPr>
-          <w:ilvl w:val="3"/>
-          <w:numId w:val="3"/>
-        </w:numPr>
-      </w:pPr>
-      <w:r>
-        <w:t>Steal -&gt; find owner, is it safe to steal, steal thing</w:t>
-      </w:r>
-    </w:p>
-    <w:p>
-      <w:pPr>
-        <w:pStyle w:val="ListParagraph"/>
-        <w:numPr>
-          <w:ilvl w:val="3"/>
-          <w:numId w:val="3"/>
-        </w:numPr>
-      </w:pPr>
-      <w:r>
-        <w:t>Build -&gt; find plans, find materials, find workshop, build thing</w:t>
-      </w:r>
-    </w:p>
-    <w:p>
-      <w:pPr>
-        <w:pStyle w:val="ListParagraph"/>
-        <w:numPr>
-          <w:ilvl w:val="3"/>
-          <w:numId w:val="3"/>
-        </w:numPr>
-      </w:pPr>
-      <w:r>
-        <w:t>Find -&gt; find rumors</w:t>
-      </w:r>
-      <w:r>
-        <w:t xml:space="preserve"> about thing</w:t>
-      </w:r>
-      <w:r>
-        <w:t xml:space="preserve">, go to </w:t>
-      </w:r>
-      <w:r>
-        <w:t xml:space="preserve">rumored </w:t>
-      </w:r>
-      <w:r>
-        <w:t>location, search for thing, find thing</w:t>
-      </w:r>
-    </w:p>
-    <w:p>
-      <w:pPr>
-        <w:pStyle w:val="ListParagraph"/>
-        <w:numPr>
-          <w:ilvl w:val="3"/>
-          <w:numId w:val="3"/>
-        </w:numPr>
-      </w:pPr>
-      <w:r>
-        <w:t>Task -&gt; charge player to get thing, wait for player to get thing, reward player.</w:t>
-      </w:r>
-    </w:p>
-    <w:p>
-      <w:pPr>
-        <w:pStyle w:val="ListParagraph"/>
-        <w:numPr>
-          <w:ilvl w:val="3"/>
-          <w:numId w:val="3"/>
-        </w:numPr>
-      </w:pPr>
-      <w:r>
-        <w:t>Etc.</w:t>
-      </w:r>
     </w:p>
     <w:p>
       <w:pPr>
         <w:pStyle w:val="ListParagraph"/>
         <w:numPr>
           <w:ilvl w:val="1"/>
-          <w:numId w:val="3"/>
-        </w:numPr>
-      </w:pPr>
-      <w:r>
-        <w:t>NPCs can be almost any profession, even rival adve</w:t>
-      </w:r>
-      <w:r>
-        <w:t>nturers or companions (possibly), monsters, villains, creatures.</w:t>
+          <w:numId w:val="6"/>
+        </w:numPr>
+      </w:pPr>
+      <w:r>
+        <w:t>Skill Class</w:t>
       </w:r>
     </w:p>
     <w:p>
@@ -1670,113 +2705,11 @@
         <w:pStyle w:val="ListParagraph"/>
         <w:numPr>
           <w:ilvl w:val="1"/>
-          <w:numId w:val="3"/>
-        </w:numPr>
-      </w:pPr>
-      <w:r>
-        <w:t>Villains</w:t>
-      </w:r>
-      <w:r>
-        <w:t xml:space="preserve"> will plot to achieve their evil schemes</w:t>
-      </w:r>
-      <w:r>
-        <w:t xml:space="preserve"> through a robust drama planning AI</w:t>
-      </w:r>
-    </w:p>
-    <w:p>
-      <w:pPr>
-        <w:pStyle w:val="ListParagraph"/>
-        <w:numPr>
-          <w:ilvl w:val="2"/>
-          <w:numId w:val="3"/>
-        </w:numPr>
-      </w:pPr>
-      <w:r>
-        <w:t>May attempt to corrupt NPCs turning them evil</w:t>
-      </w:r>
-    </w:p>
-    <w:p>
-      <w:pPr>
-        <w:pStyle w:val="ListParagraph"/>
-        <w:numPr>
-          <w:ilvl w:val="2"/>
-          <w:numId w:val="3"/>
-        </w:numPr>
-      </w:pPr>
-      <w:r>
-        <w:t>May attempt to assemble an army</w:t>
-      </w:r>
-    </w:p>
-    <w:p>
-      <w:pPr>
-        <w:pStyle w:val="ListParagraph"/>
-        <w:numPr>
-          <w:ilvl w:val="2"/>
-          <w:numId w:val="3"/>
-        </w:numPr>
-      </w:pPr>
-      <w:r>
-        <w:t>May attempt to take over towns turning population loyal &amp; evil</w:t>
-      </w:r>
-    </w:p>
-    <w:p>
-      <w:pPr>
-        <w:pStyle w:val="ListParagraph"/>
-        <w:numPr>
-          <w:ilvl w:val="2"/>
-          <w:numId w:val="3"/>
-        </w:numPr>
-      </w:pPr>
-      <w:r>
-        <w:t>May attempt to destroy towns</w:t>
-      </w:r>
-    </w:p>
-    <w:p>
-      <w:pPr>
-        <w:pStyle w:val="ListParagraph"/>
-        <w:numPr>
-          <w:ilvl w:val="2"/>
-          <w:numId w:val="3"/>
-        </w:numPr>
-      </w:pPr>
-      <w:r>
-        <w:t>May hunt down player</w:t>
-      </w:r>
-    </w:p>
-    <w:p>
-      <w:pPr>
-        <w:pStyle w:val="ListParagraph"/>
-        <w:numPr>
-          <w:ilvl w:val="2"/>
-          <w:numId w:val="3"/>
-        </w:numPr>
-      </w:pPr>
-      <w:r>
-        <w:t>May hunt down people favorable to player</w:t>
-      </w:r>
-    </w:p>
-    <w:p>
-      <w:pPr>
-        <w:pStyle w:val="ListParagraph"/>
-        <w:numPr>
-          <w:ilvl w:val="2"/>
-          <w:numId w:val="3"/>
-        </w:numPr>
-      </w:pPr>
-      <w:r>
-        <w:t>May search for items of power</w:t>
-      </w:r>
-    </w:p>
-    <w:p>
-      <w:pPr>
-        <w:pStyle w:val="ListParagraph"/>
-        <w:numPr>
-          <w:ilvl w:val="2"/>
-          <w:numId w:val="3"/>
-        </w:numPr>
-      </w:pPr>
-      <w:r>
-        <w:t>Etc.</w:t>
+          <w:numId w:val="6"/>
+        </w:numPr>
+      </w:pPr>
+      <w:r>
+        <w:t>Ability Class</w:t>
       </w:r>
     </w:p>
     <w:p>
@@ -1784,556 +2717,11 @@
         <w:pStyle w:val="ListParagraph"/>
         <w:numPr>
           <w:ilvl w:val="1"/>
-          <w:numId w:val="3"/>
-        </w:numPr>
-      </w:pPr>
-      <w:r>
-        <w:t>NPCs trade rumors and news as they meet each other, spreading information available to player, NPCs, and villains</w:t>
-      </w:r>
-      <w:r>
-        <w:t>.</w:t>
-      </w:r>
-    </w:p>
-    <w:p>
-      <w:pPr>
-        <w:pStyle w:val="ListParagraph"/>
-        <w:numPr>
-          <w:ilvl w:val="0"/>
-          <w:numId w:val="3"/>
-        </w:numPr>
-      </w:pPr>
-      <w:r>
-        <w:t>Player Death</w:t>
-      </w:r>
-    </w:p>
-    <w:p>
-      <w:pPr>
-        <w:pStyle w:val="ListParagraph"/>
-        <w:numPr>
-          <w:ilvl w:val="1"/>
-          <w:numId w:val="3"/>
-        </w:numPr>
-      </w:pPr>
-      <w:r>
-        <w:t>Asdad</w:t>
-      </w:r>
-    </w:p>
-    <w:p>
-      <w:pPr>
-        <w:pStyle w:val="ListParagraph"/>
-        <w:numPr>
-          <w:ilvl w:val="0"/>
-          <w:numId w:val="3"/>
-        </w:numPr>
-      </w:pPr>
-      <w:r>
-        <w:t>Weather</w:t>
-      </w:r>
-    </w:p>
-    <w:p>
-      <w:pPr>
-        <w:pStyle w:val="Heading1"/>
-      </w:pPr>
-      <w:r>
-        <w:t>Design</w:t>
-      </w:r>
-    </w:p>
-    <w:p>
-      <w:pPr>
-        <w:pStyle w:val="Heading2"/>
-      </w:pPr>
-      <w:r>
-        <w:t>Screens</w:t>
-      </w:r>
-    </w:p>
-    <w:p>
-      <w:r>
-        <w:t>Screens are any active major game component. They allow logical separation of game systems and input handling. All user input should be logically handled within an active screen. The screen manager will only let the “on top” screen handle input, no others.</w:t>
-      </w:r>
-    </w:p>
-    <w:p>
-      <w:pPr>
-        <w:pStyle w:val="Heading3"/>
-      </w:pPr>
-      <w:r>
-        <w:t>ScreenManager</w:t>
-      </w:r>
-    </w:p>
-    <w:p>
-      <w:r>
-        <w:t xml:space="preserve">Manages all the screens within a screen list and </w:t>
-      </w:r>
-      <w:r>
-        <w:t xml:space="preserve">allows the “top most” screen </w:t>
-      </w:r>
-      <w:r>
-        <w:t>to handle input.</w:t>
-      </w:r>
-      <w:r>
-        <w:t xml:space="preserve"> Will call each screen’s Update and Draw methods with the top screen being called to handleInput.</w:t>
-      </w:r>
-    </w:p>
-    <w:p>
-      <w:pPr>
-        <w:pStyle w:val="Heading3"/>
-      </w:pPr>
-      <w:r>
-        <w:lastRenderedPageBreak/>
-        <w:t>Screen</w:t>
-      </w:r>
-    </w:p>
-    <w:p>
-      <w:r>
-        <w:t xml:space="preserve">Base Screen class, all screens should inherit from it. Screens have 4 states: Active, Inactive, Activating, </w:t>
-      </w:r>
-      <w:r>
-        <w:t>and Deactivating</w:t>
-      </w:r>
-      <w:r>
-        <w:t>.</w:t>
-      </w:r>
-    </w:p>
-    <w:p>
-      <w:pPr>
-        <w:pStyle w:val="Heading2"/>
-      </w:pPr>
-      <w:r>
-        <w:t>Windows</w:t>
-      </w:r>
-    </w:p>
-    <w:p>
-      <w:r>
-        <w:t>Windows are like screens, but are different in that they are not allowed to process user input. They are managed separately from screens, but the screen manager will have a reference to the current window manager</w:t>
-      </w:r>
-    </w:p>
-    <w:p>
-      <w:pPr>
-        <w:pStyle w:val="Heading3"/>
-      </w:pPr>
-      <w:r>
-        <w:t>Window</w:t>
-      </w:r>
-      <w:r>
-        <w:t xml:space="preserve"> </w:t>
-      </w:r>
-      <w:r>
-        <w:t>Manager</w:t>
-      </w:r>
-    </w:p>
-    <w:p>
-      <w:r>
-        <w:t>Manages all the windows assigned to its window list</w:t>
-      </w:r>
-    </w:p>
-    <w:p>
-      <w:pPr>
-        <w:pStyle w:val="Heading3"/>
-      </w:pPr>
-      <w:r>
-        <w:t>Window</w:t>
-      </w:r>
-    </w:p>
-    <w:p>
-      <w:r>
-        <w:t>Base Window Class</w:t>
-      </w:r>
-      <w:r>
-        <w:t>, all windows should inherit from it.</w:t>
-      </w:r>
-      <w:r>
-        <w:t xml:space="preserve"> Windows have two states</w:t>
-      </w:r>
-      <w:r>
-        <w:t>:</w:t>
-      </w:r>
-      <w:r>
-        <w:t xml:space="preserve"> Active and Inactive</w:t>
-      </w:r>
-    </w:p>
-    <w:p>
-      <w:pPr>
-        <w:pStyle w:val="Heading3"/>
-      </w:pPr>
-      <w:r>
-        <w:t>Dialog Window</w:t>
-      </w:r>
-    </w:p>
-    <w:p>
-      <w:r>
-        <w:t>This window displays a String inside a window at a given origin of a given size. Should be added to the Window Manager for it to become active. The Dialog Window will remain active until a killWindow command is given or it is cleared from the window manager’s window list.</w:t>
-      </w:r>
-    </w:p>
-    <w:p>
-      <w:pPr>
-        <w:pStyle w:val="Heading3"/>
-      </w:pPr>
-      <w:r>
-        <w:t>Timed Dialog Window</w:t>
-      </w:r>
-    </w:p>
-    <w:p>
-      <w:r>
-        <w:t>This window is similar to the normal dialog window, except it will kill itself a number of seconds after being initiated.</w:t>
-      </w:r>
-    </w:p>
-    <w:p>
-      <w:pPr>
-        <w:pStyle w:val="Heading2"/>
-      </w:pPr>
-      <w:r>
-        <w:t>Maps</w:t>
-      </w:r>
-    </w:p>
-    <w:p>
-      <w:r>
-        <w:t>A</w:t>
-      </w:r>
-      <w:r>
-        <w:t>sdads</w:t>
-      </w:r>
-    </w:p>
-    <w:p>
-      <w:pPr>
-        <w:pStyle w:val="Heading3"/>
-      </w:pPr>
-      <w:r>
-        <w:t>MapEngine</w:t>
-      </w:r>
-    </w:p>
-    <w:p>
-      <w:r>
-        <w:t>Asdasd</w:t>
-      </w:r>
-    </w:p>
-    <w:p>
-      <w:pPr>
-        <w:pStyle w:val="Heading3"/>
-      </w:pPr>
-      <w:r>
-        <w:t>Map</w:t>
-      </w:r>
-    </w:p>
-    <w:p>
-      <w:r>
-        <w:t>Asdasd</w:t>
-      </w:r>
-    </w:p>
-    <w:p>
-      <w:pPr>
-        <w:pStyle w:val="Heading3"/>
-      </w:pPr>
-      <w:r>
-        <w:t>Tile</w:t>
-      </w:r>
-    </w:p>
-    <w:p>
-      <w:r>
-        <w:t>asdasd</w:t>
-      </w:r>
-    </w:p>
-    <w:p>
-      <w:pPr>
-        <w:pStyle w:val="Heading2"/>
-      </w:pPr>
-      <w:r>
-        <w:t>Triggers</w:t>
-      </w:r>
-    </w:p>
-    <w:p>
-      <w:r>
-        <w:t>Asdasd</w:t>
-      </w:r>
-    </w:p>
-    <w:p>
-      <w:pPr>
-        <w:pStyle w:val="Heading2"/>
-      </w:pPr>
-      <w:r>
-        <w:lastRenderedPageBreak/>
-        <w:t>Combat</w:t>
-      </w:r>
-    </w:p>
-    <w:p>
-      <w:pPr>
-        <w:pStyle w:val="Heading3"/>
-      </w:pPr>
-      <w:r>
-        <w:t>Systems</w:t>
-      </w:r>
-    </w:p>
-    <w:p>
-      <w:pPr>
-        <w:pStyle w:val="Heading4"/>
-      </w:pPr>
-      <w:r>
-        <w:t>Combo</w:t>
-      </w:r>
-      <w:r>
-        <w:t xml:space="preserve"> System</w:t>
-      </w:r>
-    </w:p>
-    <w:p>
-      <w:pPr>
-        <w:pStyle w:val="Heading4"/>
-      </w:pPr>
-      <w:r>
-        <w:t>Adaptation</w:t>
-      </w:r>
-      <w:r>
-        <w:t xml:space="preserve"> System</w:t>
-      </w:r>
-    </w:p>
-    <w:p>
-      <w:pPr>
-        <w:pStyle w:val="Heading4"/>
-      </w:pPr>
-      <w:r>
-        <w:t>Passive</w:t>
-      </w:r>
-      <w:r>
-        <w:t xml:space="preserve"> System</w:t>
-      </w:r>
-    </w:p>
-    <w:p>
-      <w:pPr>
-        <w:pStyle w:val="Heading4"/>
-      </w:pPr>
-      <w:r>
-        <w:t>Reactive</w:t>
-      </w:r>
-      <w:r>
-        <w:t xml:space="preserve"> System</w:t>
-      </w:r>
-    </w:p>
-    <w:p>
-      <w:pPr>
-        <w:pStyle w:val="Heading4"/>
-      </w:pPr>
-      <w:r>
-        <w:t>Field Effect</w:t>
-      </w:r>
-      <w:r>
-        <w:t xml:space="preserve"> System</w:t>
-      </w:r>
-    </w:p>
-    <w:p>
-      <w:pPr>
-        <w:pStyle w:val="Heading3"/>
-      </w:pPr>
-      <w:r>
-        <w:t>CombatEngine</w:t>
-      </w:r>
-    </w:p>
-    <w:p>
-      <w:r>
-        <w:t>Asdasd</w:t>
-      </w:r>
-    </w:p>
-    <w:p>
-      <w:pPr>
-        <w:pStyle w:val="Heading3"/>
-      </w:pPr>
-      <w:r>
-        <w:t>AIEngine</w:t>
-      </w:r>
-    </w:p>
-    <w:p>
-      <w:r>
-        <w:t>Asdad</w:t>
-      </w:r>
-    </w:p>
-    <w:p>
-      <w:pPr>
-        <w:pStyle w:val="Heading2"/>
-      </w:pPr>
-      <w:r>
-        <w:t>Items</w:t>
-      </w:r>
-    </w:p>
-    <w:p>
-      <w:r>
-        <w:t>Asdasd</w:t>
-      </w:r>
-    </w:p>
-    <w:p>
-      <w:pPr>
-        <w:pStyle w:val="Heading2"/>
-      </w:pPr>
-      <w:r>
-        <w:t>Characters</w:t>
-      </w:r>
-    </w:p>
-    <w:p>
-      <w:r>
-        <w:t>Asdasd</w:t>
-      </w:r>
-    </w:p>
-    <w:p>
-      <w:pPr>
-        <w:pStyle w:val="Heading2"/>
-      </w:pPr>
-      <w:r>
-        <w:t>Skills</w:t>
-      </w:r>
-    </w:p>
-    <w:p>
-      <w:pPr>
-        <w:pStyle w:val="Heading2"/>
-      </w:pPr>
-      <w:r>
-        <w:t>Abilities</w:t>
-      </w:r>
-    </w:p>
-    <w:p>
-      <w:pPr>
-        <w:pStyle w:val="Heading2"/>
-      </w:pPr>
-      <w:r>
-        <w:t>Sessions</w:t>
-      </w:r>
-    </w:p>
-    <w:p>
-      <w:r>
-        <w:t>Asdasd</w:t>
-      </w:r>
-    </w:p>
-    <w:p>
-      <w:pPr>
-        <w:pStyle w:val="Heading2"/>
-      </w:pPr>
-      <w:r>
-        <w:t>Font</w:t>
-      </w:r>
-      <w:r>
-        <w:t>s</w:t>
-      </w:r>
-    </w:p>
-    <w:p>
-      <w:r>
-        <w:t>Asdasd</w:t>
-      </w:r>
-    </w:p>
-    <w:p>
-      <w:pPr>
-        <w:pStyle w:val="Heading3"/>
-      </w:pPr>
-      <w:r>
-        <w:t>FontManager</w:t>
-      </w:r>
-    </w:p>
-    <w:p>
-      <w:r>
-        <w:t>asdasd</w:t>
-      </w:r>
-    </w:p>
-    <w:p>
-      <w:pPr>
-        <w:pStyle w:val="Heading2"/>
-      </w:pPr>
-      <w:r>
-        <w:t>Input</w:t>
-      </w:r>
-    </w:p>
-    <w:p>
-      <w:r>
-        <w:t>Asdasd</w:t>
-      </w:r>
-    </w:p>
-    <w:p>
-      <w:pPr>
-        <w:pStyle w:val="Heading3"/>
-      </w:pPr>
-      <w:r>
-        <w:t>InputManager</w:t>
-      </w:r>
-    </w:p>
-    <w:p>
-      <w:r>
-        <w:t>asdasd</w:t>
-      </w:r>
-    </w:p>
-    <w:p>
-      <w:pPr>
-        <w:pStyle w:val="Heading2"/>
-      </w:pPr>
-      <w:r>
-        <w:t>Quests</w:t>
-      </w:r>
-    </w:p>
-    <w:p>
-      <w:r>
-        <w:t>Asdasd</w:t>
-      </w:r>
-    </w:p>
-    <w:p>
-      <w:pPr>
-        <w:pStyle w:val="Heading2"/>
-      </w:pPr>
-      <w:r>
-        <w:lastRenderedPageBreak/>
-        <w:t>Journal</w:t>
-      </w:r>
-    </w:p>
-    <w:p>
-      <w:r>
-        <w:t>Asdasd</w:t>
-      </w:r>
-    </w:p>
-    <w:p>
-      <w:pPr>
-        <w:pStyle w:val="Heading2"/>
-      </w:pPr>
-      <w:r>
-        <w:t>Inventory</w:t>
-      </w:r>
-    </w:p>
-    <w:p>
-      <w:r>
-        <w:t>A</w:t>
-      </w:r>
-      <w:r>
-        <w:t>sdasd</w:t>
-      </w:r>
-    </w:p>
-    <w:p>
-      <w:pPr>
-        <w:pStyle w:val="Heading2"/>
-      </w:pPr>
-      <w:r>
-        <w:t>Scripts</w:t>
-      </w:r>
-    </w:p>
-    <w:p/>
-    <w:p>
-      <w:pPr>
-        <w:pStyle w:val="Heading1"/>
-      </w:pPr>
-      <w:r>
-        <w:t>Versions</w:t>
-      </w:r>
-    </w:p>
-    <w:p>
-      <w:pPr>
-        <w:pStyle w:val="Heading2"/>
-      </w:pPr>
-      <w:r>
-        <w:t>Alpha Phase</w:t>
-      </w:r>
-    </w:p>
-    <w:p>
-      <w:pPr>
-        <w:pStyle w:val="Heading3"/>
-      </w:pPr>
-      <w:r>
-        <w:t>Alpha 1</w:t>
-      </w:r>
-    </w:p>
-    <w:p>
-      <w:pPr>
-        <w:pStyle w:val="Heading4"/>
-      </w:pPr>
-      <w:r>
-        <w:t>Features</w:t>
+          <w:numId w:val="6"/>
+        </w:numPr>
+      </w:pPr>
+      <w:r>
+        <w:t>Effect Class</w:t>
       </w:r>
     </w:p>
     <w:p>
@@ -2345,7 +2733,7 @@
         </w:numPr>
       </w:pPr>
       <w:r>
-        <w:t>Three-Scale Generated World</w:t>
+        <w:t>Items</w:t>
       </w:r>
     </w:p>
     <w:p>
@@ -2357,52 +2745,7 @@
         </w:numPr>
       </w:pPr>
       <w:r>
-        <w:t>World</w:t>
-      </w:r>
-    </w:p>
-    <w:p>
-      <w:pPr>
-        <w:pStyle w:val="ListParagraph"/>
-        <w:numPr>
-          <w:ilvl w:val="2"/>
-          <w:numId w:val="6"/>
-        </w:numPr>
-      </w:pPr>
-      <w:r>
-        <w:t>World</w:t>
-      </w:r>
-      <w:r>
-        <w:t xml:space="preserve"> Class</w:t>
-      </w:r>
-      <w:r>
-        <w:t xml:space="preserve"> (made up of regions)</w:t>
-      </w:r>
-    </w:p>
-    <w:p>
-      <w:pPr>
-        <w:pStyle w:val="ListParagraph"/>
-        <w:numPr>
-          <w:ilvl w:val="2"/>
-          <w:numId w:val="6"/>
-        </w:numPr>
-      </w:pPr>
-      <w:r>
-        <w:t>Region Class</w:t>
-      </w:r>
-      <w:r>
-        <w:t xml:space="preserve"> (made up of locations)</w:t>
-      </w:r>
-    </w:p>
-    <w:p>
-      <w:pPr>
-        <w:pStyle w:val="ListParagraph"/>
-        <w:numPr>
-          <w:ilvl w:val="2"/>
-          <w:numId w:val="6"/>
-        </w:numPr>
-      </w:pPr>
-      <w:r>
-        <w:t>Location Class</w:t>
+        <w:t>Item Class</w:t>
       </w:r>
     </w:p>
     <w:p>
@@ -2414,7 +2757,10 @@
         </w:numPr>
       </w:pPr>
       <w:r>
-        <w:t>Terrain</w:t>
+        <w:t>Armor</w:t>
+      </w:r>
+      <w:r>
+        <w:t xml:space="preserve"> Class (based off of item class)</w:t>
       </w:r>
     </w:p>
     <w:p>
@@ -2426,22 +2772,7 @@
         </w:numPr>
       </w:pPr>
       <w:r>
-        <w:t>Terrain Class</w:t>
-      </w:r>
-    </w:p>
-    <w:p>
-      <w:pPr>
-        <w:pStyle w:val="ListParagraph"/>
-        <w:numPr>
-          <w:ilvl w:val="2"/>
-          <w:numId w:val="6"/>
-        </w:numPr>
-      </w:pPr>
-      <w:r>
-        <w:t>Art for Terrain</w:t>
-      </w:r>
-      <w:r>
-        <w:t>s</w:t>
+        <w:t>Test Armor</w:t>
       </w:r>
     </w:p>
     <w:p>
@@ -2453,7 +2784,13 @@
         </w:numPr>
       </w:pPr>
       <w:r>
-        <w:t>Caves</w:t>
+        <w:t>Weapon</w:t>
+      </w:r>
+      <w:r>
+        <w:t xml:space="preserve"> Class</w:t>
+      </w:r>
+      <w:r>
+        <w:t xml:space="preserve"> (based off of item class)</w:t>
       </w:r>
     </w:p>
     <w:p>
@@ -2465,31 +2802,19 @@
         </w:numPr>
       </w:pPr>
       <w:r>
-        <w:t>Cave Generator Class</w:t>
-      </w:r>
-    </w:p>
-    <w:p>
-      <w:pPr>
-        <w:pStyle w:val="ListParagraph"/>
-        <w:numPr>
-          <w:ilvl w:val="2"/>
+        <w:t>Test Weapons</w:t>
+      </w:r>
+    </w:p>
+    <w:p>
+      <w:pPr>
+        <w:pStyle w:val="ListParagraph"/>
+        <w:numPr>
+          <w:ilvl w:val="0"/>
           <w:numId w:val="6"/>
         </w:numPr>
       </w:pPr>
       <w:r>
-        <w:t>Cave Class</w:t>
-      </w:r>
-    </w:p>
-    <w:p>
-      <w:pPr>
-        <w:pStyle w:val="ListParagraph"/>
-        <w:numPr>
-          <w:ilvl w:val="2"/>
-          <w:numId w:val="6"/>
-        </w:numPr>
-      </w:pPr>
-      <w:r>
-        <w:t>Way to access / leave Caves</w:t>
+        <w:t>Basic Combat System</w:t>
       </w:r>
     </w:p>
     <w:p>
@@ -2501,362 +2826,13 @@
         </w:numPr>
       </w:pPr>
       <w:r>
-        <w:t>Town</w:t>
-      </w:r>
-    </w:p>
-    <w:p>
-      <w:pPr>
-        <w:pStyle w:val="ListParagraph"/>
-        <w:numPr>
-          <w:ilvl w:val="2"/>
-          <w:numId w:val="6"/>
-        </w:numPr>
-      </w:pPr>
-      <w:r>
-        <w:t>Town Generator Class</w:t>
-      </w:r>
-    </w:p>
-    <w:p>
-      <w:pPr>
-        <w:pStyle w:val="ListParagraph"/>
-        <w:numPr>
-          <w:ilvl w:val="2"/>
-          <w:numId w:val="6"/>
-        </w:numPr>
-      </w:pPr>
-      <w:r>
-        <w:t>Town Class</w:t>
-      </w:r>
-    </w:p>
-    <w:p>
-      <w:pPr>
-        <w:pStyle w:val="ListParagraph"/>
-        <w:numPr>
-          <w:ilvl w:val="2"/>
-          <w:numId w:val="6"/>
-        </w:numPr>
-      </w:pPr>
-      <w:r>
-        <w:t>Way to access / leave towns</w:t>
-      </w:r>
-    </w:p>
-    <w:p>
-      <w:pPr>
-        <w:pStyle w:val="ListParagraph"/>
-        <w:numPr>
-          <w:ilvl w:val="0"/>
-          <w:numId w:val="6"/>
-        </w:numPr>
-      </w:pPr>
-      <w:r>
-        <w:t>Characters</w:t>
-      </w:r>
-    </w:p>
-    <w:p>
-      <w:pPr>
-        <w:pStyle w:val="ListParagraph"/>
-        <w:numPr>
-          <w:ilvl w:val="1"/>
-          <w:numId w:val="6"/>
-        </w:numPr>
-      </w:pPr>
-      <w:r>
-        <w:t>Character Class</w:t>
-      </w:r>
-    </w:p>
-    <w:p>
-      <w:pPr>
-        <w:pStyle w:val="ListParagraph"/>
-        <w:numPr>
-          <w:ilvl w:val="2"/>
-          <w:numId w:val="6"/>
-        </w:numPr>
-      </w:pPr>
-      <w:r>
-        <w:t>Skills</w:t>
-      </w:r>
-    </w:p>
-    <w:p>
-      <w:pPr>
-        <w:pStyle w:val="ListParagraph"/>
-        <w:numPr>
-          <w:ilvl w:val="2"/>
-          <w:numId w:val="6"/>
-        </w:numPr>
-      </w:pPr>
-      <w:r>
-        <w:t>Abilities</w:t>
-      </w:r>
-    </w:p>
-    <w:p>
-      <w:pPr>
-        <w:pStyle w:val="ListParagraph"/>
-        <w:numPr>
-          <w:ilvl w:val="1"/>
-          <w:numId w:val="6"/>
-        </w:numPr>
-      </w:pPr>
-      <w:r>
-        <w:t>Player</w:t>
-      </w:r>
-      <w:r>
-        <w:t xml:space="preserve"> Class</w:t>
-      </w:r>
-      <w:r>
-        <w:t xml:space="preserve"> (based off of character class)</w:t>
-      </w:r>
-    </w:p>
-    <w:p>
-      <w:pPr>
-        <w:pStyle w:val="ListParagraph"/>
-        <w:numPr>
-          <w:ilvl w:val="2"/>
-          <w:numId w:val="6"/>
-        </w:numPr>
-      </w:pPr>
-      <w:r>
-        <w:t>Art for players</w:t>
-      </w:r>
-    </w:p>
-    <w:p>
-      <w:pPr>
-        <w:pStyle w:val="ListParagraph"/>
-        <w:numPr>
-          <w:ilvl w:val="1"/>
-          <w:numId w:val="6"/>
-        </w:numPr>
-      </w:pPr>
-      <w:r>
-        <w:t>NPC</w:t>
-      </w:r>
-      <w:r>
-        <w:t xml:space="preserve"> Class</w:t>
-      </w:r>
-      <w:r>
-        <w:t xml:space="preserve"> (based off of character class)</w:t>
-      </w:r>
-    </w:p>
-    <w:p>
-      <w:pPr>
-        <w:pStyle w:val="ListParagraph"/>
-        <w:numPr>
-          <w:ilvl w:val="2"/>
-          <w:numId w:val="6"/>
-        </w:numPr>
-      </w:pPr>
-      <w:r>
-        <w:t>Art for NPC</w:t>
-      </w:r>
-    </w:p>
-    <w:p>
-      <w:pPr>
-        <w:pStyle w:val="ListParagraph"/>
-        <w:numPr>
-          <w:ilvl w:val="1"/>
-          <w:numId w:val="6"/>
-        </w:numPr>
-      </w:pPr>
-      <w:r>
-        <w:t>Monster</w:t>
-      </w:r>
-      <w:r>
-        <w:t xml:space="preserve"> Class</w:t>
-      </w:r>
-      <w:r>
-        <w:t xml:space="preserve"> (based off of character class)</w:t>
-      </w:r>
-    </w:p>
-    <w:p>
-      <w:pPr>
-        <w:pStyle w:val="ListParagraph"/>
-        <w:numPr>
-          <w:ilvl w:val="2"/>
-          <w:numId w:val="6"/>
-        </w:numPr>
-      </w:pPr>
-      <w:r>
-        <w:t>Art for monster</w:t>
-      </w:r>
-    </w:p>
-    <w:p>
-      <w:pPr>
-        <w:pStyle w:val="ListParagraph"/>
-        <w:numPr>
-          <w:ilvl w:val="0"/>
-          <w:numId w:val="6"/>
-        </w:numPr>
-      </w:pPr>
-      <w:r>
-        <w:lastRenderedPageBreak/>
-        <w:t>Skills</w:t>
-      </w:r>
-      <w:r>
-        <w:t xml:space="preserve"> &amp; Abilities</w:t>
-      </w:r>
-    </w:p>
-    <w:p>
-      <w:pPr>
-        <w:pStyle w:val="ListParagraph"/>
-        <w:numPr>
-          <w:ilvl w:val="1"/>
-          <w:numId w:val="6"/>
-        </w:numPr>
-      </w:pPr>
-      <w:r>
-        <w:t>Skill Class</w:t>
-      </w:r>
-    </w:p>
-    <w:p>
-      <w:pPr>
-        <w:pStyle w:val="ListParagraph"/>
-        <w:numPr>
-          <w:ilvl w:val="2"/>
-          <w:numId w:val="6"/>
-        </w:numPr>
-      </w:pPr>
-      <w:r>
-        <w:t>Skills (based off of skill class)</w:t>
-      </w:r>
-    </w:p>
-    <w:p>
-      <w:pPr>
-        <w:pStyle w:val="ListParagraph"/>
-        <w:numPr>
-          <w:ilvl w:val="1"/>
-          <w:numId w:val="6"/>
-        </w:numPr>
-      </w:pPr>
-      <w:r>
-        <w:t>Ability Class</w:t>
-      </w:r>
-    </w:p>
-    <w:p>
-      <w:pPr>
-        <w:pStyle w:val="ListParagraph"/>
-        <w:numPr>
-          <w:ilvl w:val="2"/>
-          <w:numId w:val="6"/>
-        </w:numPr>
-      </w:pPr>
-      <w:r>
-        <w:t>Abilities (based off of ability class)</w:t>
-      </w:r>
-    </w:p>
-    <w:p>
-      <w:pPr>
-        <w:pStyle w:val="ListParagraph"/>
-        <w:numPr>
-          <w:ilvl w:val="2"/>
-          <w:numId w:val="6"/>
-        </w:numPr>
-      </w:pPr>
-      <w:r>
-        <w:t>Art for abilities</w:t>
-      </w:r>
-    </w:p>
-    <w:p>
-      <w:pPr>
-        <w:pStyle w:val="ListParagraph"/>
-        <w:numPr>
-          <w:ilvl w:val="0"/>
-          <w:numId w:val="6"/>
-        </w:numPr>
-      </w:pPr>
-      <w:r>
-        <w:t xml:space="preserve"> Items</w:t>
-      </w:r>
-    </w:p>
-    <w:p>
-      <w:pPr>
-        <w:pStyle w:val="ListParagraph"/>
-        <w:numPr>
-          <w:ilvl w:val="1"/>
-          <w:numId w:val="6"/>
-        </w:numPr>
-      </w:pPr>
-      <w:r>
-        <w:t>Item Class</w:t>
-      </w:r>
-    </w:p>
-    <w:p>
-      <w:pPr>
-        <w:pStyle w:val="ListParagraph"/>
-        <w:numPr>
-          <w:ilvl w:val="1"/>
-          <w:numId w:val="6"/>
-        </w:numPr>
-      </w:pPr>
-      <w:r>
-        <w:t>Armor</w:t>
-      </w:r>
-      <w:r>
-        <w:t xml:space="preserve"> Class (based off of item class)</w:t>
-      </w:r>
-    </w:p>
-    <w:p>
-      <w:pPr>
-        <w:pStyle w:val="ListParagraph"/>
-        <w:numPr>
-          <w:ilvl w:val="2"/>
-          <w:numId w:val="6"/>
-        </w:numPr>
-      </w:pPr>
-      <w:r>
-        <w:t>Test Armor</w:t>
-      </w:r>
-    </w:p>
-    <w:p>
-      <w:pPr>
-        <w:pStyle w:val="ListParagraph"/>
-        <w:numPr>
-          <w:ilvl w:val="1"/>
-          <w:numId w:val="6"/>
-        </w:numPr>
-      </w:pPr>
-      <w:r>
-        <w:t>Weapon</w:t>
-      </w:r>
-      <w:r>
-        <w:t xml:space="preserve"> Class</w:t>
-      </w:r>
-      <w:r>
-        <w:t xml:space="preserve"> (based off of item class)</w:t>
-      </w:r>
-    </w:p>
-    <w:p>
-      <w:pPr>
-        <w:pStyle w:val="ListParagraph"/>
-        <w:numPr>
-          <w:ilvl w:val="2"/>
-          <w:numId w:val="6"/>
-        </w:numPr>
-      </w:pPr>
-      <w:r>
-        <w:t>Test Weapons</w:t>
-      </w:r>
-    </w:p>
-    <w:p>
-      <w:pPr>
-        <w:pStyle w:val="ListParagraph"/>
-        <w:numPr>
-          <w:ilvl w:val="0"/>
-          <w:numId w:val="6"/>
-        </w:numPr>
-      </w:pPr>
-      <w:r>
-        <w:t>Basic Combat System</w:t>
-      </w:r>
-    </w:p>
-    <w:p>
-      <w:pPr>
-        <w:pStyle w:val="ListParagraph"/>
-        <w:numPr>
-          <w:ilvl w:val="1"/>
-          <w:numId w:val="6"/>
-        </w:numPr>
-      </w:pPr>
-      <w:r>
-        <w:t>9-tile Engine</w:t>
+        <w:t>25</w:t>
+      </w:r>
+      <w:r>
+        <w:t>-tile Engine</w:t>
+      </w:r>
+      <w:r>
+        <w:t xml:space="preserve"> (represents the tiles being fought on)</w:t>
       </w:r>
     </w:p>
     <w:p>
@@ -3286,7 +3262,7 @@
         <w:rFonts w:ascii="Wingdings" w:hAnsi="Wingdings" w:hint="default"/>
       </w:rPr>
     </w:lvl>
-    <w:lvl w:ilvl="3" w:tplc="04090001" w:tentative="1">
+    <w:lvl w:ilvl="3" w:tplc="04090001">
       <w:start w:val="1"/>
       <w:numFmt w:val="bullet"/>
       <w:lvlText w:val=""/>
@@ -5750,7 +5726,7 @@
 </file>
 
 <file path=customXml/itemProps1.xml><?xml version="1.0" encoding="utf-8"?>
-<ds:datastoreItem xmlns:ds="http://schemas.openxmlformats.org/officeDocument/2006/customXml" ds:itemID="{6BDEEB54-B6EF-4E9D-A45C-F19F2CB4734B}">
+<ds:datastoreItem xmlns:ds="http://schemas.openxmlformats.org/officeDocument/2006/customXml" ds:itemID="{23FF5828-66F1-4909-9794-C69F62995A9B}">
   <ds:schemaRefs>
     <ds:schemaRef ds:uri="http://schemas.openxmlformats.org/officeDocument/2006/bibliography"/>
   </ds:schemaRefs>

</xml_diff>

<commit_message>
working behavior tree for monsters
</commit_message>
<xml_diff>
--- a/Vaerydian Role Playing Game.docx
+++ b/Vaerydian Role Playing Game.docx
@@ -2381,6 +2381,9 @@
       <w:r>
         <w:t>)</w:t>
       </w:r>
+      <w:r>
+        <w:t>[pre-gen]</w:t>
+      </w:r>
     </w:p>
     <w:p>
       <w:pPr>
@@ -2399,6 +2402,9 @@
       <w:r>
         <w:t xml:space="preserve"> (made up of locations)</w:t>
       </w:r>
+      <w:r>
+        <w:t>[pre-gen]</w:t>
+      </w:r>
     </w:p>
     <w:p>
       <w:pPr>
@@ -2410,6 +2416,9 @@
       </w:pPr>
       <w:r>
         <w:t>Location Class</w:t>
+      </w:r>
+      <w:r>
+        <w:t>[gen]</w:t>
       </w:r>
     </w:p>
     <w:p>
@@ -2503,6 +2512,18 @@
       <w:pPr>
         <w:pStyle w:val="ListParagraph"/>
         <w:numPr>
+          <w:ilvl w:val="2"/>
+          <w:numId w:val="6"/>
+        </w:numPr>
+      </w:pPr>
+      <w:r>
+        <w:t>Art for Caves</w:t>
+      </w:r>
+    </w:p>
+    <w:p>
+      <w:pPr>
+        <w:pStyle w:val="ListParagraph"/>
+        <w:numPr>
           <w:ilvl w:val="1"/>
           <w:numId w:val="6"/>
         </w:numPr>
@@ -2550,7 +2571,24 @@
         </w:numPr>
       </w:pPr>
       <w:r>
-        <w:t>Way to access / leave towns</w:t>
+        <w:t xml:space="preserve">Way to access / leave </w:t>
+      </w:r>
+      <w:r>
+        <w:t>Outpost</w:t>
+      </w:r>
+      <w:bookmarkStart w:id="0" w:name="_GoBack"/>
+      <w:bookmarkEnd w:id="0"/>
+    </w:p>
+    <w:p>
+      <w:pPr>
+        <w:pStyle w:val="ListParagraph"/>
+        <w:numPr>
+          <w:ilvl w:val="2"/>
+          <w:numId w:val="6"/>
+        </w:numPr>
+      </w:pPr>
+      <w:r>
+        <w:t>Art for Outpost</w:t>
       </w:r>
     </w:p>
     <w:p>
@@ -2658,6 +2696,7 @@
         </w:numPr>
       </w:pPr>
       <w:r>
+        <w:lastRenderedPageBreak/>
         <w:t>Behavior Class</w:t>
       </w:r>
     </w:p>
@@ -2682,11 +2721,8 @@
         </w:numPr>
       </w:pPr>
       <w:r>
-        <w:lastRenderedPageBreak/>
         <w:t>Combat behavior</w:t>
       </w:r>
-      <w:bookmarkStart w:id="0" w:name="_GoBack"/>
-      <w:bookmarkEnd w:id="0"/>
     </w:p>
     <w:p>
       <w:pPr>
@@ -5726,7 +5762,7 @@
 </file>
 
 <file path=customXml/itemProps1.xml><?xml version="1.0" encoding="utf-8"?>
-<ds:datastoreItem xmlns:ds="http://schemas.openxmlformats.org/officeDocument/2006/customXml" ds:itemID="{23FF5828-66F1-4909-9794-C69F62995A9B}">
+<ds:datastoreItem xmlns:ds="http://schemas.openxmlformats.org/officeDocument/2006/customXml" ds:itemID="{1B39F119-F19D-459D-BB1F-C0268B88A623}">
   <ds:schemaRefs>
     <ds:schemaRef ds:uri="http://schemas.openxmlformats.org/officeDocument/2006/bibliography"/>
   </ds:schemaRefs>

</xml_diff>

<commit_message>
many updates, most tests for Glimpse UI controls
</commit_message>
<xml_diff>
--- a/Vaerydian Role Playing Game.docx
+++ b/Vaerydian Role Playing Game.docx
@@ -297,287 +297,154 @@
       </w:r>
     </w:p>
     <w:p>
-      <w:pPr>
-        <w:rPr>
-          <w:strike/>
-        </w:rPr>
-      </w:pPr>
-      <w:r>
-        <w:rPr>
-          <w:strike/>
-        </w:rPr>
+      <w:r>
         <w:t>You play a man</w:t>
       </w:r>
       <w:r>
-        <w:rPr>
-          <w:strike/>
-        </w:rPr>
         <w:t xml:space="preserve"> unwillingly</w:t>
       </w:r>
       <w:r>
-        <w:rPr>
-          <w:strike/>
-        </w:rPr>
         <w:t xml:space="preserve"> driven to uncover an ancient well of power. When you eventually </w:t>
       </w:r>
       <w:r>
-        <w:rPr>
-          <w:strike/>
-        </w:rPr>
         <w:t>uncover</w:t>
       </w:r>
       <w:r>
-        <w:rPr>
-          <w:strike/>
-        </w:rPr>
         <w:t xml:space="preserve"> it, you end up causing a cataclysm of global proportions as you release </w:t>
       </w:r>
       <w:r>
-        <w:rPr>
-          <w:strike/>
-        </w:rPr>
         <w:t>“</w:t>
       </w:r>
       <w:r>
-        <w:rPr>
-          <w:strike/>
-        </w:rPr>
         <w:t>The Power</w:t>
       </w:r>
       <w:r>
-        <w:rPr>
-          <w:strike/>
-        </w:rPr>
         <w:t>” back into the world. The world is sundered, separating the world into separate “floating” realms within space as the laws that govern our universe are rewritten instantly. During this cataclysm the well’s guardian does all it can to prevent the complete utter destruction of the world and</w:t>
       </w:r>
       <w:r>
-        <w:rPr>
-          <w:strike/>
-        </w:rPr>
         <w:t xml:space="preserve"> becomes significantly weakened, but has enough strength to curse</w:t>
       </w:r>
       <w:r>
-        <w:rPr>
-          <w:strike/>
-        </w:rPr>
         <w:t xml:space="preserve"> your character by being turned to stone until the guardian can recover and decide what to do with you, the destroyer of worlds. ~</w:t>
       </w:r>
       <w:r>
-        <w:rPr>
-          <w:strike/>
-        </w:rPr>
         <w:t>10</w:t>
       </w:r>
       <w:r>
-        <w:rPr>
-          <w:strike/>
-        </w:rPr>
         <w:t>00 years later, the guardian awake</w:t>
       </w:r>
       <w:r>
-        <w:rPr>
-          <w:strike/>
-        </w:rPr>
         <w:t>n</w:t>
       </w:r>
       <w:r>
-        <w:rPr>
-          <w:strike/>
-        </w:rPr>
         <w:t>s,</w:t>
       </w:r>
       <w:r>
-        <w:rPr>
-          <w:strike/>
-        </w:rPr>
         <w:t xml:space="preserve"> unseals you</w:t>
       </w:r>
       <w:r>
-        <w:rPr>
-          <w:strike/>
-        </w:rPr>
         <w:t xml:space="preserve"> and sentences you to a fate of </w:t>
       </w:r>
       <w:r>
-        <w:rPr>
-          <w:strike/>
-        </w:rPr>
         <w:t>redemption</w:t>
       </w:r>
       <w:r>
-        <w:rPr>
-          <w:strike/>
-        </w:rPr>
         <w:t xml:space="preserve"> to undo the damage done to the world</w:t>
       </w:r>
       <w:r>
-        <w:rPr>
-          <w:strike/>
-        </w:rPr>
         <w:t xml:space="preserve"> and make it whole again.</w:t>
       </w:r>
       <w:r>
-        <w:rPr>
-          <w:strike/>
-        </w:rPr>
         <w:t xml:space="preserve"> The guardian marks your character with a seal on his forehead which purpose is manifold: unlock</w:t>
       </w:r>
       <w:r>
-        <w:rPr>
-          <w:strike/>
-        </w:rPr>
         <w:t>s and preserves</w:t>
       </w:r>
       <w:r>
-        <w:rPr>
-          <w:strike/>
-        </w:rPr>
         <w:t xml:space="preserve"> gifts of power; provide</w:t>
       </w:r>
       <w:r>
-        <w:rPr>
-          <w:strike/>
-        </w:rPr>
         <w:t>s two-way</w:t>
       </w:r>
       <w:r>
-        <w:rPr>
-          <w:strike/>
-        </w:rPr>
         <w:t xml:space="preserve"> communication </w:t>
       </w:r>
       <w:r>
-        <w:rPr>
-          <w:strike/>
-        </w:rPr>
         <w:t>with the guardian; ensure your servitude</w:t>
       </w:r>
       <w:r>
-        <w:rPr>
-          <w:strike/>
-        </w:rPr>
         <w:t xml:space="preserve">; </w:t>
       </w:r>
       <w:r>
-        <w:rPr>
-          <w:strike/>
-        </w:rPr>
         <w:t>slow</w:t>
       </w:r>
       <w:r>
-        <w:rPr>
-          <w:strike/>
-        </w:rPr>
         <w:t xml:space="preserve"> </w:t>
       </w:r>
       <w:r>
-        <w:rPr>
-          <w:strike/>
-        </w:rPr>
         <w:t>your</w:t>
       </w:r>
       <w:r>
-        <w:rPr>
-          <w:strike/>
-        </w:rPr>
         <w:t xml:space="preserve"> inevitable corruption</w:t>
       </w:r>
       <w:r>
-        <w:rPr>
-          <w:strike/>
-        </w:rPr>
         <w:t xml:space="preserve"> from the power</w:t>
       </w:r>
       <w:r>
-        <w:rPr>
-          <w:strike/>
-        </w:rPr>
         <w:t>.</w:t>
       </w:r>
     </w:p>
     <w:p>
-      <w:pPr>
-        <w:rPr>
-          <w:strike/>
-        </w:rPr>
-      </w:pPr>
-      <w:r>
-        <w:rPr>
-          <w:strike/>
-        </w:rPr>
-        <w:t>Near the end of the first episode, it is revealed that the guardian has not been as straightforward or truthful with you. When the well was opened and he cursed you</w:t>
-      </w:r>
-      <w:r>
-        <w:rPr>
-          <w:strike/>
-        </w:rPr>
-        <w:t xml:space="preserve">, he was going to issue punishment on you after he regained control over the well. But when the well was opened, his binding was </w:t>
-      </w:r>
-      <w:r>
-        <w:rPr>
-          <w:strike/>
-        </w:rPr>
-        <w:t>released;</w:t>
-      </w:r>
-      <w:r>
-        <w:rPr>
-          <w:strike/>
-        </w:rPr>
-        <w:t xml:space="preserve"> he was no longer bound to the well and now had a will of his own.</w:t>
-      </w:r>
-      <w:r>
-        <w:rPr>
-          <w:strike/>
-        </w:rPr>
+      <w:r>
+        <w:t>Near the end of the first episode, the guardian is revealed as the architect of the sundering. That he had grown tired of watching the well and sought freedom from it, and the only way he could be free was to summon a human to open it. But part of his duty, his binding to the well, was to protect it, so it had to be someone weak enough to be controlled, but strong enough to survive. After the guardian had you open the well, he cursed you, but originally had no intent of ever releasing you</w:t>
+      </w:r>
+      <w:r>
+        <w:t xml:space="preserve"> as you had served your purpose</w:t>
+      </w:r>
+      <w:r>
+        <w:t xml:space="preserve">. He reveals that the last memories you had before your imprisonment he planted there to ensure your servitude as his redeemer. The mark was not to protect or slow your corruption, but to ensure it. He needed you to serve him and his goals, so he would mold you into one of his Legates. For these thousand years, he has been assembling a mighty army. </w:t>
+      </w:r>
+      <w:proofErr w:type="gramStart"/>
+      <w:r>
+        <w:t>An army to break the seals of the maelstrom.</w:t>
+      </w:r>
+      <w:proofErr w:type="gramEnd"/>
+      <w:r>
         <w:t xml:space="preserve"> </w:t>
       </w:r>
-    </w:p>
-    <w:p>
-      <w:pPr>
-        <w:rPr>
-          <w:strike/>
-        </w:rPr>
-      </w:pPr>
-      <w:r>
-        <w:rPr>
-          <w:strike/>
-        </w:rPr>
-        <w:t>Near the end of the first episode, the guardian is revealed as the architect of the sundering. That he had grown tired of watching the well and sought freedom from it, and the only way he could be free was to summon a human to open it. But part of his duty, his binding to the well, was to protect it, so it had to be someone weak enough to be controlled, but strong enough to survive. After the guardian had you open the well, he cursed you, but originally had no intent of ever releasing you</w:t>
-      </w:r>
-      <w:r>
-        <w:rPr>
-          <w:strike/>
-        </w:rPr>
-        <w:t xml:space="preserve"> as you had served your purpose</w:t>
-      </w:r>
-      <w:r>
-        <w:rPr>
-          <w:strike/>
-        </w:rPr>
-        <w:t xml:space="preserve">. He reveals that the last memories you had before your imprisonment he planted there to ensure your servitude as his redeemer. The mark was not to protect or slow your corruption, but to ensure it. He needed you to serve him and his goals, so he would mold you into one of his Legates. For these thousand years, he has been assembling a mighty army. </w:t>
-      </w:r>
       <w:proofErr w:type="gramStart"/>
       <w:r>
-        <w:rPr>
-          <w:strike/>
-        </w:rPr>
-        <w:t>An army to break the seals of the maelstrom.</w:t>
+        <w:t>An army to invade the plane of the old gods.</w:t>
       </w:r>
       <w:proofErr w:type="gramEnd"/>
-      <w:r>
-        <w:rPr>
-          <w:strike/>
-        </w:rPr>
-        <w:t xml:space="preserve"> </w:t>
-      </w:r>
-      <w:proofErr w:type="gramStart"/>
-      <w:r>
-        <w:rPr>
-          <w:strike/>
-        </w:rPr>
-        <w:t>An army to invade the plane of the old gods.</w:t>
-      </w:r>
-      <w:proofErr w:type="gramEnd"/>
+    </w:p>
+    <w:p>
+      <w:r>
+        <w:t xml:space="preserve">main character, and his wife are traveling, they get into the accident... wake up in the "center" drugged, etc.... the calling occurs, </w:t>
+      </w:r>
+      <w:r>
+        <w:t>where</w:t>
+      </w:r>
+      <w:r>
+        <w:t xml:space="preserve"> they are </w:t>
+      </w:r>
+      <w:r>
+        <w:t>lured</w:t>
+      </w:r>
+      <w:r>
+        <w:t xml:space="preserve"> into the cave and end up freeing the golem... by his design... his story is that of a man (a doctor) bent on </w:t>
+      </w:r>
+      <w:r>
+        <w:t>retrieving</w:t>
+      </w:r>
+      <w:r>
+        <w:t xml:space="preserve"> his love, but in the same, breaking, becoming what he despises in order to re-uni</w:t>
+      </w:r>
+      <w:bookmarkStart w:id="0" w:name="_GoBack"/>
+      <w:bookmarkEnd w:id="0"/>
+      <w:r>
+        <w:t>te with her, for she has also been corrupted, and it was the only way to join her.</w:t>
+      </w:r>
     </w:p>
     <w:p>
       <w:pPr>
@@ -2418,10 +2285,7 @@
         <w:t>Scripts</w:t>
       </w:r>
     </w:p>
-    <w:p>
-      <w:bookmarkStart w:id="0" w:name="_GoBack"/>
-      <w:bookmarkEnd w:id="0"/>
-    </w:p>
+    <w:p/>
     <w:p>
       <w:pPr>
         <w:pStyle w:val="Heading1"/>
@@ -5811,7 +5675,7 @@
 </file>
 
 <file path=customXml/itemProps1.xml><?xml version="1.0" encoding="utf-8"?>
-<ds:datastoreItem xmlns:ds="http://schemas.openxmlformats.org/officeDocument/2006/customXml" ds:itemID="{1632DE37-6E71-4CDD-BC40-BE09526A8D55}">
+<ds:datastoreItem xmlns:ds="http://schemas.openxmlformats.org/officeDocument/2006/customXml" ds:itemID="{05251718-C629-423E-91E8-6F8557DE2828}">
   <ds:schemaRefs>
     <ds:schemaRef ds:uri="http://schemas.openxmlformats.org/officeDocument/2006/bibliography"/>
   </ds:schemaRefs>

</xml_diff>